<commit_message>
Redrew the histogram for q4
</commit_message>
<xml_diff>
--- a/Krishnakanth_190323C_a01.docx
+++ b/Krishnakanth_190323C_a01.docx
@@ -8,23 +8,14 @@
       </w:r>
     </w:p>
     <w:p>
-      <w:r>
-        <w:t>INDEX NO: 190323C</w:t>
-      </w:r>
-    </w:p>
-    <w:p>
       <w:pPr>
         <w:rPr>
           <w:noProof/>
         </w:rPr>
       </w:pPr>
-    </w:p>
-    <w:p>
-      <w:pPr>
-        <w:rPr>
-          <w:noProof/>
-        </w:rPr>
-      </w:pPr>
+      <w:r>
+        <w:t>INDEX NO: 190323C</w:t>
+      </w:r>
     </w:p>
     <w:p>
       <w:pPr>
@@ -37,7 +28,7 @@
           <w:noProof/>
         </w:rPr>
         <w:drawing>
-          <wp:anchor distT="0" distB="0" distL="114300" distR="114300" simplePos="0" relativeHeight="251661312" behindDoc="0" locked="0" layoutInCell="1" allowOverlap="1" wp14:anchorId="451FB88A" wp14:editId="023CD655">
+          <wp:anchor distT="0" distB="0" distL="114300" distR="114300" simplePos="0" relativeHeight="251661312" behindDoc="0" locked="0" layoutInCell="1" allowOverlap="1" wp14:anchorId="451FB88A" wp14:editId="1F4EED5C">
             <wp:simplePos x="0" y="0"/>
             <wp:positionH relativeFrom="column">
               <wp:posOffset>2856865</wp:posOffset>
@@ -60,7 +51,7 @@
                     <pic:cNvPicPr/>
                   </pic:nvPicPr>
                   <pic:blipFill>
-                    <a:blip r:embed="rId6">
+                    <a:blip r:embed="rId7">
                       <a:extLst>
                         <a:ext uri="{28A0092B-C50C-407E-A947-70E740481C1C}">
                           <a14:useLocalDpi xmlns:a14="http://schemas.microsoft.com/office/drawing/2010/main" val="0"/>
@@ -113,7 +104,7 @@
           <w:noProof/>
         </w:rPr>
         <w:drawing>
-          <wp:anchor distT="0" distB="0" distL="114300" distR="114300" simplePos="0" relativeHeight="251659264" behindDoc="0" locked="0" layoutInCell="1" allowOverlap="1" wp14:anchorId="5FAAD94A" wp14:editId="31971ED9">
+          <wp:anchor distT="0" distB="0" distL="114300" distR="114300" simplePos="0" relativeHeight="251659264" behindDoc="0" locked="0" layoutInCell="1" allowOverlap="1" wp14:anchorId="5FAAD94A" wp14:editId="033466B1">
             <wp:simplePos x="0" y="0"/>
             <wp:positionH relativeFrom="column">
               <wp:posOffset>2822957</wp:posOffset>
@@ -138,7 +129,7 @@
                     </pic:cNvPicPr>
                   </pic:nvPicPr>
                   <pic:blipFill rotWithShape="1">
-                    <a:blip r:embed="rId7" cstate="print">
+                    <a:blip r:embed="rId8" cstate="print">
                       <a:extLst>
                         <a:ext uri="{28A0092B-C50C-407E-A947-70E740481C1C}">
                           <a14:useLocalDpi xmlns:a14="http://schemas.microsoft.com/office/drawing/2010/main" val="0"/>
@@ -208,7 +199,7 @@
                     </pic:cNvPicPr>
                   </pic:nvPicPr>
                   <pic:blipFill rotWithShape="1">
-                    <a:blip r:embed="rId8" cstate="print">
+                    <a:blip r:embed="rId9" cstate="print">
                       <a:extLst>
                         <a:ext uri="{28A0092B-C50C-407E-A947-70E740481C1C}">
                           <a14:useLocalDpi xmlns:a14="http://schemas.microsoft.com/office/drawing/2010/main" val="0"/>
@@ -278,7 +269,7 @@
                     </pic:cNvPicPr>
                   </pic:nvPicPr>
                   <pic:blipFill>
-                    <a:blip r:embed="rId9">
+                    <a:blip r:embed="rId10">
                       <a:extLst>
                         <a:ext uri="{28A0092B-C50C-407E-A947-70E740481C1C}">
                           <a14:useLocalDpi xmlns:a14="http://schemas.microsoft.com/office/drawing/2010/main" val="0"/>
@@ -343,14 +334,997 @@
     <w:p/>
     <w:p>
       <w:r>
+        <w:drawing>
+          <wp:anchor distT="0" distB="0" distL="114300" distR="114300" simplePos="0" relativeHeight="251669504" behindDoc="0" locked="0" layoutInCell="1" allowOverlap="1" wp14:anchorId="4A06557A" wp14:editId="617F7408">
+            <wp:simplePos x="0" y="0"/>
+            <wp:positionH relativeFrom="column">
+              <wp:posOffset>2443839</wp:posOffset>
+            </wp:positionH>
+            <wp:positionV relativeFrom="paragraph">
+              <wp:posOffset>14329</wp:posOffset>
+            </wp:positionV>
+            <wp:extent cx="3500120" cy="1711960"/>
+            <wp:effectExtent l="0" t="0" r="5080" b="2540"/>
+            <wp:wrapSquare wrapText="bothSides"/>
+            <wp:docPr id="13" name="Picture 13"/>
+            <wp:cNvGraphicFramePr>
+              <a:graphicFrameLocks xmlns:a="http://schemas.openxmlformats.org/drawingml/2006/main" noChangeAspect="1"/>
+            </wp:cNvGraphicFramePr>
+            <a:graphic xmlns:a="http://schemas.openxmlformats.org/drawingml/2006/main">
+              <a:graphicData uri="http://schemas.openxmlformats.org/drawingml/2006/picture">
+                <pic:pic xmlns:pic="http://schemas.openxmlformats.org/drawingml/2006/picture">
+                  <pic:nvPicPr>
+                    <pic:cNvPr id="1" name=""/>
+                    <pic:cNvPicPr/>
+                  </pic:nvPicPr>
+                  <pic:blipFill rotWithShape="1">
+                    <a:blip r:embed="rId11">
+                      <a:extLst>
+                        <a:ext uri="{28A0092B-C50C-407E-A947-70E740481C1C}">
+                          <a14:useLocalDpi xmlns:a14="http://schemas.microsoft.com/office/drawing/2010/main" val="0"/>
+                        </a:ext>
+                      </a:extLst>
+                    </a:blip>
+                    <a:srcRect r="14821"/>
+                    <a:stretch/>
+                  </pic:blipFill>
+                  <pic:spPr bwMode="auto">
+                    <a:xfrm>
+                      <a:off x="0" y="0"/>
+                      <a:ext cx="3500120" cy="1711960"/>
+                    </a:xfrm>
+                    <a:prstGeom prst="rect">
+                      <a:avLst/>
+                    </a:prstGeom>
+                    <a:ln>
+                      <a:noFill/>
+                    </a:ln>
+                    <a:extLst>
+                      <a:ext uri="{53640926-AAD7-44D8-BBD7-CCE9431645EC}">
+                        <a14:shadowObscured xmlns:a14="http://schemas.microsoft.com/office/drawing/2010/main"/>
+                      </a:ext>
+                    </a:extLst>
+                  </pic:spPr>
+                </pic:pic>
+              </a:graphicData>
+            </a:graphic>
+            <wp14:sizeRelH relativeFrom="margin">
+              <wp14:pctWidth>0</wp14:pctWidth>
+            </wp14:sizeRelH>
+            <wp14:sizeRelV relativeFrom="margin">
+              <wp14:pctHeight>0</wp14:pctHeight>
+            </wp14:sizeRelV>
+          </wp:anchor>
+        </w:drawing>
+      </w:r>
+      <w:r>
         <w:t>Q2)</w:t>
+      </w:r>
+    </w:p>
+    <w:p>
+      <w:pPr>
+        <w:pStyle w:val="ListParagraph"/>
+        <w:numPr>
+          <w:ilvl w:val="0"/>
+          <w:numId w:val="1"/>
+        </w:numPr>
+      </w:pPr>
+      <w:r>
+        <w:rPr>
+          <w:noProof/>
+        </w:rPr>
+        <w:drawing>
+          <wp:anchor distT="0" distB="0" distL="114300" distR="114300" simplePos="0" relativeHeight="251666432" behindDoc="0" locked="0" layoutInCell="1" allowOverlap="1" wp14:anchorId="5B424EE7" wp14:editId="7ECDD201">
+            <wp:simplePos x="0" y="0"/>
+            <wp:positionH relativeFrom="column">
+              <wp:posOffset>4389893</wp:posOffset>
+            </wp:positionH>
+            <wp:positionV relativeFrom="paragraph">
+              <wp:posOffset>1446668</wp:posOffset>
+            </wp:positionV>
+            <wp:extent cx="1450975" cy="1765300"/>
+            <wp:effectExtent l="0" t="0" r="0" b="6350"/>
+            <wp:wrapSquare wrapText="bothSides"/>
+            <wp:docPr id="7" name="Picture 7"/>
+            <wp:cNvGraphicFramePr>
+              <a:graphicFrameLocks xmlns:a="http://schemas.openxmlformats.org/drawingml/2006/main" noChangeAspect="1"/>
+            </wp:cNvGraphicFramePr>
+            <a:graphic xmlns:a="http://schemas.openxmlformats.org/drawingml/2006/main">
+              <a:graphicData uri="http://schemas.openxmlformats.org/drawingml/2006/picture">
+                <pic:pic xmlns:pic="http://schemas.openxmlformats.org/drawingml/2006/picture">
+                  <pic:nvPicPr>
+                    <pic:cNvPr id="0" name="Picture 3"/>
+                    <pic:cNvPicPr>
+                      <a:picLocks noChangeAspect="1" noChangeArrowheads="1"/>
+                    </pic:cNvPicPr>
+                  </pic:nvPicPr>
+                  <pic:blipFill rotWithShape="1">
+                    <a:blip r:embed="rId12" cstate="print">
+                      <a:extLst>
+                        <a:ext uri="{28A0092B-C50C-407E-A947-70E740481C1C}">
+                          <a14:useLocalDpi xmlns:a14="http://schemas.microsoft.com/office/drawing/2010/main" val="0"/>
+                        </a:ext>
+                      </a:extLst>
+                    </a:blip>
+                    <a:srcRect l="53054"/>
+                    <a:stretch/>
+                  </pic:blipFill>
+                  <pic:spPr bwMode="auto">
+                    <a:xfrm>
+                      <a:off x="0" y="0"/>
+                      <a:ext cx="1450975" cy="1765300"/>
+                    </a:xfrm>
+                    <a:prstGeom prst="rect">
+                      <a:avLst/>
+                    </a:prstGeom>
+                    <a:noFill/>
+                    <a:ln>
+                      <a:noFill/>
+                    </a:ln>
+                    <a:extLst>
+                      <a:ext uri="{53640926-AAD7-44D8-BBD7-CCE9431645EC}">
+                        <a14:shadowObscured xmlns:a14="http://schemas.microsoft.com/office/drawing/2010/main"/>
+                      </a:ext>
+                    </a:extLst>
+                  </pic:spPr>
+                </pic:pic>
+              </a:graphicData>
+            </a:graphic>
+            <wp14:sizeRelH relativeFrom="margin">
+              <wp14:pctWidth>0</wp14:pctWidth>
+            </wp14:sizeRelH>
+            <wp14:sizeRelV relativeFrom="margin">
+              <wp14:pctHeight>0</wp14:pctHeight>
+            </wp14:sizeRelV>
+          </wp:anchor>
+        </w:drawing>
+      </w:r>
+      <w:r>
+        <w:rPr>
+          <w:noProof/>
+        </w:rPr>
+        <w:drawing>
+          <wp:anchor distT="0" distB="0" distL="114300" distR="114300" simplePos="0" relativeHeight="251662336" behindDoc="0" locked="0" layoutInCell="1" allowOverlap="1" wp14:anchorId="55659835" wp14:editId="2A387DA1">
+            <wp:simplePos x="0" y="0"/>
+            <wp:positionH relativeFrom="column">
+              <wp:posOffset>2825502</wp:posOffset>
+            </wp:positionH>
+            <wp:positionV relativeFrom="paragraph">
+              <wp:posOffset>1476513</wp:posOffset>
+            </wp:positionV>
+            <wp:extent cx="1442720" cy="1755140"/>
+            <wp:effectExtent l="0" t="0" r="5080" b="0"/>
+            <wp:wrapSquare wrapText="bothSides"/>
+            <wp:docPr id="11" name="Picture 11"/>
+            <wp:cNvGraphicFramePr>
+              <a:graphicFrameLocks xmlns:a="http://schemas.openxmlformats.org/drawingml/2006/main" noChangeAspect="1"/>
+            </wp:cNvGraphicFramePr>
+            <a:graphic xmlns:a="http://schemas.openxmlformats.org/drawingml/2006/main">
+              <a:graphicData uri="http://schemas.openxmlformats.org/drawingml/2006/picture">
+                <pic:pic xmlns:pic="http://schemas.openxmlformats.org/drawingml/2006/picture">
+                  <pic:nvPicPr>
+                    <pic:cNvPr id="0" name="Picture 1"/>
+                    <pic:cNvPicPr>
+                      <a:picLocks noChangeAspect="1" noChangeArrowheads="1"/>
+                    </pic:cNvPicPr>
+                  </pic:nvPicPr>
+                  <pic:blipFill rotWithShape="1">
+                    <a:blip r:embed="rId13" cstate="print">
+                      <a:extLst>
+                        <a:ext uri="{28A0092B-C50C-407E-A947-70E740481C1C}">
+                          <a14:useLocalDpi xmlns:a14="http://schemas.microsoft.com/office/drawing/2010/main" val="0"/>
+                        </a:ext>
+                      </a:extLst>
+                    </a:blip>
+                    <a:srcRect r="53053"/>
+                    <a:stretch/>
+                  </pic:blipFill>
+                  <pic:spPr bwMode="auto">
+                    <a:xfrm>
+                      <a:off x="0" y="0"/>
+                      <a:ext cx="1442720" cy="1755140"/>
+                    </a:xfrm>
+                    <a:prstGeom prst="rect">
+                      <a:avLst/>
+                    </a:prstGeom>
+                    <a:noFill/>
+                    <a:ln>
+                      <a:noFill/>
+                    </a:ln>
+                    <a:extLst>
+                      <a:ext uri="{53640926-AAD7-44D8-BBD7-CCE9431645EC}">
+                        <a14:shadowObscured xmlns:a14="http://schemas.microsoft.com/office/drawing/2010/main"/>
+                      </a:ext>
+                    </a:extLst>
+                  </pic:spPr>
+                </pic:pic>
+              </a:graphicData>
+            </a:graphic>
+            <wp14:sizeRelH relativeFrom="margin">
+              <wp14:pctWidth>0</wp14:pctWidth>
+            </wp14:sizeRelH>
+            <wp14:sizeRelV relativeFrom="margin">
+              <wp14:pctHeight>0</wp14:pctHeight>
+            </wp14:sizeRelV>
+          </wp:anchor>
+        </w:drawing>
+      </w:r>
+      <w:r>
+        <w:rPr>
+          <w:noProof/>
+        </w:rPr>
+        <w:drawing>
+          <wp:anchor distT="0" distB="0" distL="114300" distR="114300" simplePos="0" relativeHeight="251664384" behindDoc="0" locked="0" layoutInCell="1" allowOverlap="1" wp14:anchorId="7ACF355F" wp14:editId="1C92E0C9">
+            <wp:simplePos x="0" y="0"/>
+            <wp:positionH relativeFrom="column">
+              <wp:posOffset>154056</wp:posOffset>
+            </wp:positionH>
+            <wp:positionV relativeFrom="paragraph">
+              <wp:posOffset>1557848</wp:posOffset>
+            </wp:positionV>
+            <wp:extent cx="2670810" cy="1751330"/>
+            <wp:effectExtent l="0" t="0" r="0" b="1270"/>
+            <wp:wrapSquare wrapText="bothSides"/>
+            <wp:docPr id="6" name="Picture 6"/>
+            <wp:cNvGraphicFramePr>
+              <a:graphicFrameLocks xmlns:a="http://schemas.openxmlformats.org/drawingml/2006/main" noChangeAspect="1"/>
+            </wp:cNvGraphicFramePr>
+            <a:graphic xmlns:a="http://schemas.openxmlformats.org/drawingml/2006/main">
+              <a:graphicData uri="http://schemas.openxmlformats.org/drawingml/2006/picture">
+                <pic:pic xmlns:pic="http://schemas.openxmlformats.org/drawingml/2006/picture">
+                  <pic:nvPicPr>
+                    <pic:cNvPr id="0" name="Picture 2"/>
+                    <pic:cNvPicPr>
+                      <a:picLocks noChangeAspect="1" noChangeArrowheads="1"/>
+                    </pic:cNvPicPr>
+                  </pic:nvPicPr>
+                  <pic:blipFill>
+                    <a:blip r:embed="rId14">
+                      <a:extLst>
+                        <a:ext uri="{28A0092B-C50C-407E-A947-70E740481C1C}">
+                          <a14:useLocalDpi xmlns:a14="http://schemas.microsoft.com/office/drawing/2010/main" val="0"/>
+                        </a:ext>
+                      </a:extLst>
+                    </a:blip>
+                    <a:srcRect/>
+                    <a:stretch>
+                      <a:fillRect/>
+                    </a:stretch>
+                  </pic:blipFill>
+                  <pic:spPr bwMode="auto">
+                    <a:xfrm>
+                      <a:off x="0" y="0"/>
+                      <a:ext cx="2670810" cy="1751330"/>
+                    </a:xfrm>
+                    <a:prstGeom prst="rect">
+                      <a:avLst/>
+                    </a:prstGeom>
+                    <a:noFill/>
+                    <a:ln>
+                      <a:noFill/>
+                    </a:ln>
+                  </pic:spPr>
+                </pic:pic>
+              </a:graphicData>
+            </a:graphic>
+            <wp14:sizeRelH relativeFrom="margin">
+              <wp14:pctWidth>0</wp14:pctWidth>
+            </wp14:sizeRelH>
+            <wp14:sizeRelV relativeFrom="margin">
+              <wp14:pctHeight>0</wp14:pctHeight>
+            </wp14:sizeRelV>
+          </wp:anchor>
+        </w:drawing>
+      </w:r>
+      <w:r>
+        <w:t xml:space="preserve">To accentuate white matter, all blackish and blackish gray area </w:t>
+      </w:r>
+      <w:r>
+        <w:t xml:space="preserve">are </w:t>
+      </w:r>
+      <w:r>
+        <w:t>mapped to black</w:t>
+      </w:r>
+      <w:r>
+        <w:t xml:space="preserve"> and small range of white at the rightmost values mapped to 255. Small range of whitish gray is mapped to the whole range to make the visibility clear. </w:t>
+      </w:r>
+    </w:p>
+    <w:p>
+      <w:pPr>
+        <w:pStyle w:val="ListParagraph"/>
+        <w:numPr>
+          <w:ilvl w:val="0"/>
+          <w:numId w:val="1"/>
+        </w:numPr>
+      </w:pPr>
+      <w:r>
+        <w:lastRenderedPageBreak/>
+        <w:drawing>
+          <wp:anchor distT="0" distB="0" distL="114300" distR="114300" simplePos="0" relativeHeight="251668480" behindDoc="0" locked="0" layoutInCell="1" allowOverlap="1" wp14:anchorId="595B882B" wp14:editId="18C9BF89">
+            <wp:simplePos x="0" y="0"/>
+            <wp:positionH relativeFrom="column">
+              <wp:posOffset>2832514</wp:posOffset>
+            </wp:positionH>
+            <wp:positionV relativeFrom="paragraph">
+              <wp:posOffset>31750</wp:posOffset>
+            </wp:positionV>
+            <wp:extent cx="3117850" cy="1344930"/>
+            <wp:effectExtent l="0" t="0" r="6350" b="7620"/>
+            <wp:wrapSquare wrapText="bothSides"/>
+            <wp:docPr id="12" name="Picture 12"/>
+            <wp:cNvGraphicFramePr>
+              <a:graphicFrameLocks xmlns:a="http://schemas.openxmlformats.org/drawingml/2006/main" noChangeAspect="1"/>
+            </wp:cNvGraphicFramePr>
+            <a:graphic xmlns:a="http://schemas.openxmlformats.org/drawingml/2006/main">
+              <a:graphicData uri="http://schemas.openxmlformats.org/drawingml/2006/picture">
+                <pic:pic xmlns:pic="http://schemas.openxmlformats.org/drawingml/2006/picture">
+                  <pic:nvPicPr>
+                    <pic:cNvPr id="1" name=""/>
+                    <pic:cNvPicPr/>
+                  </pic:nvPicPr>
+                  <pic:blipFill>
+                    <a:blip r:embed="rId15">
+                      <a:extLst>
+                        <a:ext uri="{28A0092B-C50C-407E-A947-70E740481C1C}">
+                          <a14:useLocalDpi xmlns:a14="http://schemas.microsoft.com/office/drawing/2010/main" val="0"/>
+                        </a:ext>
+                      </a:extLst>
+                    </a:blip>
+                    <a:stretch>
+                      <a:fillRect/>
+                    </a:stretch>
+                  </pic:blipFill>
+                  <pic:spPr>
+                    <a:xfrm>
+                      <a:off x="0" y="0"/>
+                      <a:ext cx="3117850" cy="1344930"/>
+                    </a:xfrm>
+                    <a:prstGeom prst="rect">
+                      <a:avLst/>
+                    </a:prstGeom>
+                  </pic:spPr>
+                </pic:pic>
+              </a:graphicData>
+            </a:graphic>
+            <wp14:sizeRelH relativeFrom="margin">
+              <wp14:pctWidth>0</wp14:pctWidth>
+            </wp14:sizeRelH>
+            <wp14:sizeRelV relativeFrom="margin">
+              <wp14:pctHeight>0</wp14:pctHeight>
+            </wp14:sizeRelV>
+          </wp:anchor>
+        </w:drawing>
+      </w:r>
+      <w:r>
+        <w:rPr>
+          <w:noProof/>
+        </w:rPr>
+        <w:drawing>
+          <wp:anchor distT="0" distB="0" distL="114300" distR="114300" simplePos="0" relativeHeight="251665408" behindDoc="0" locked="0" layoutInCell="1" allowOverlap="1" wp14:anchorId="55D95CBA" wp14:editId="52F51CC6">
+            <wp:simplePos x="0" y="0"/>
+            <wp:positionH relativeFrom="column">
+              <wp:posOffset>4528185</wp:posOffset>
+            </wp:positionH>
+            <wp:positionV relativeFrom="paragraph">
+              <wp:posOffset>1764720</wp:posOffset>
+            </wp:positionV>
+            <wp:extent cx="1379855" cy="1692275"/>
+            <wp:effectExtent l="0" t="0" r="0" b="3175"/>
+            <wp:wrapSquare wrapText="bothSides"/>
+            <wp:docPr id="10" name="Picture 10"/>
+            <wp:cNvGraphicFramePr>
+              <a:graphicFrameLocks xmlns:a="http://schemas.openxmlformats.org/drawingml/2006/main" noChangeAspect="1"/>
+            </wp:cNvGraphicFramePr>
+            <a:graphic xmlns:a="http://schemas.openxmlformats.org/drawingml/2006/main">
+              <a:graphicData uri="http://schemas.openxmlformats.org/drawingml/2006/picture">
+                <pic:pic xmlns:pic="http://schemas.openxmlformats.org/drawingml/2006/picture">
+                  <pic:nvPicPr>
+                    <pic:cNvPr id="0" name="Picture 6"/>
+                    <pic:cNvPicPr>
+                      <a:picLocks noChangeAspect="1" noChangeArrowheads="1"/>
+                    </pic:cNvPicPr>
+                  </pic:nvPicPr>
+                  <pic:blipFill rotWithShape="1">
+                    <a:blip r:embed="rId16" cstate="print">
+                      <a:extLst>
+                        <a:ext uri="{28A0092B-C50C-407E-A947-70E740481C1C}">
+                          <a14:useLocalDpi xmlns:a14="http://schemas.microsoft.com/office/drawing/2010/main" val="0"/>
+                        </a:ext>
+                      </a:extLst>
+                    </a:blip>
+                    <a:srcRect l="53436"/>
+                    <a:stretch/>
+                  </pic:blipFill>
+                  <pic:spPr bwMode="auto">
+                    <a:xfrm>
+                      <a:off x="0" y="0"/>
+                      <a:ext cx="1379855" cy="1692275"/>
+                    </a:xfrm>
+                    <a:prstGeom prst="rect">
+                      <a:avLst/>
+                    </a:prstGeom>
+                    <a:noFill/>
+                    <a:ln>
+                      <a:noFill/>
+                    </a:ln>
+                    <a:extLst>
+                      <a:ext uri="{53640926-AAD7-44D8-BBD7-CCE9431645EC}">
+                        <a14:shadowObscured xmlns:a14="http://schemas.microsoft.com/office/drawing/2010/main"/>
+                      </a:ext>
+                    </a:extLst>
+                  </pic:spPr>
+                </pic:pic>
+              </a:graphicData>
+            </a:graphic>
+            <wp14:sizeRelH relativeFrom="margin">
+              <wp14:pctWidth>0</wp14:pctWidth>
+            </wp14:sizeRelH>
+            <wp14:sizeRelV relativeFrom="margin">
+              <wp14:pctHeight>0</wp14:pctHeight>
+            </wp14:sizeRelV>
+          </wp:anchor>
+        </w:drawing>
+      </w:r>
+      <w:r>
+        <w:t xml:space="preserve">Gray matter lies in the mid-range. </w:t>
+      </w:r>
+      <w:proofErr w:type="gramStart"/>
+      <w:r>
+        <w:t>Thus</w:t>
+      </w:r>
+      <w:proofErr w:type="gramEnd"/>
+      <w:r>
+        <w:t xml:space="preserve"> we should attenuate highly black and white regions. As shown in the graph black and white regions mapped to black. After experimentation the range correspond to gray matter became nearly 180-200. </w:t>
+      </w:r>
+      <w:proofErr w:type="gramStart"/>
+      <w:r>
+        <w:t>So</w:t>
+      </w:r>
+      <w:proofErr w:type="gramEnd"/>
+      <w:r>
+        <w:t xml:space="preserve"> this region is mapped to a more brighter region in a linear manner for visibility</w:t>
+      </w:r>
+      <w:r>
+        <w:t>.</w:t>
+      </w:r>
+    </w:p>
+    <w:p>
+      <w:r>
+        <w:rPr>
+          <w:noProof/>
+        </w:rPr>
+        <w:drawing>
+          <wp:anchor distT="0" distB="0" distL="114300" distR="114300" simplePos="0" relativeHeight="251663360" behindDoc="0" locked="0" layoutInCell="1" allowOverlap="1" wp14:anchorId="7AB626E1" wp14:editId="27B9D9BA">
+            <wp:simplePos x="0" y="0"/>
+            <wp:positionH relativeFrom="column">
+              <wp:posOffset>3008630</wp:posOffset>
+            </wp:positionH>
+            <wp:positionV relativeFrom="paragraph">
+              <wp:posOffset>24787</wp:posOffset>
+            </wp:positionV>
+            <wp:extent cx="1405890" cy="1711325"/>
+            <wp:effectExtent l="0" t="0" r="3810" b="3175"/>
+            <wp:wrapSquare wrapText="bothSides"/>
+            <wp:docPr id="4" name="Picture 4"/>
+            <wp:cNvGraphicFramePr>
+              <a:graphicFrameLocks xmlns:a="http://schemas.openxmlformats.org/drawingml/2006/main" noChangeAspect="1"/>
+            </wp:cNvGraphicFramePr>
+            <a:graphic xmlns:a="http://schemas.openxmlformats.org/drawingml/2006/main">
+              <a:graphicData uri="http://schemas.openxmlformats.org/drawingml/2006/picture">
+                <pic:pic xmlns:pic="http://schemas.openxmlformats.org/drawingml/2006/picture">
+                  <pic:nvPicPr>
+                    <pic:cNvPr id="0" name="Picture 1"/>
+                    <pic:cNvPicPr>
+                      <a:picLocks noChangeAspect="1" noChangeArrowheads="1"/>
+                    </pic:cNvPicPr>
+                  </pic:nvPicPr>
+                  <pic:blipFill rotWithShape="1">
+                    <a:blip r:embed="rId17" cstate="print">
+                      <a:extLst>
+                        <a:ext uri="{28A0092B-C50C-407E-A947-70E740481C1C}">
+                          <a14:useLocalDpi xmlns:a14="http://schemas.microsoft.com/office/drawing/2010/main" val="0"/>
+                        </a:ext>
+                      </a:extLst>
+                    </a:blip>
+                    <a:srcRect r="53053"/>
+                    <a:stretch/>
+                  </pic:blipFill>
+                  <pic:spPr bwMode="auto">
+                    <a:xfrm>
+                      <a:off x="0" y="0"/>
+                      <a:ext cx="1405890" cy="1711325"/>
+                    </a:xfrm>
+                    <a:prstGeom prst="rect">
+                      <a:avLst/>
+                    </a:prstGeom>
+                    <a:noFill/>
+                    <a:ln>
+                      <a:noFill/>
+                    </a:ln>
+                    <a:extLst>
+                      <a:ext uri="{53640926-AAD7-44D8-BBD7-CCE9431645EC}">
+                        <a14:shadowObscured xmlns:a14="http://schemas.microsoft.com/office/drawing/2010/main"/>
+                      </a:ext>
+                    </a:extLst>
+                  </pic:spPr>
+                </pic:pic>
+              </a:graphicData>
+            </a:graphic>
+            <wp14:sizeRelH relativeFrom="margin">
+              <wp14:pctWidth>0</wp14:pctWidth>
+            </wp14:sizeRelH>
+            <wp14:sizeRelV relativeFrom="margin">
+              <wp14:pctHeight>0</wp14:pctHeight>
+            </wp14:sizeRelV>
+          </wp:anchor>
+        </w:drawing>
+      </w:r>
+      <w:r>
+        <w:rPr>
+          <w:noProof/>
+        </w:rPr>
+        <w:drawing>
+          <wp:anchor distT="0" distB="0" distL="114300" distR="114300" simplePos="0" relativeHeight="251667456" behindDoc="0" locked="0" layoutInCell="1" allowOverlap="1" wp14:anchorId="7CFA74EF" wp14:editId="3325B858">
+            <wp:simplePos x="0" y="0"/>
+            <wp:positionH relativeFrom="column">
+              <wp:posOffset>223520</wp:posOffset>
+            </wp:positionH>
+            <wp:positionV relativeFrom="paragraph">
+              <wp:posOffset>20320</wp:posOffset>
+            </wp:positionV>
+            <wp:extent cx="2785745" cy="1826260"/>
+            <wp:effectExtent l="0" t="0" r="0" b="2540"/>
+            <wp:wrapSquare wrapText="bothSides"/>
+            <wp:docPr id="8" name="Picture 8"/>
+            <wp:cNvGraphicFramePr>
+              <a:graphicFrameLocks xmlns:a="http://schemas.openxmlformats.org/drawingml/2006/main" noChangeAspect="1"/>
+            </wp:cNvGraphicFramePr>
+            <a:graphic xmlns:a="http://schemas.openxmlformats.org/drawingml/2006/main">
+              <a:graphicData uri="http://schemas.openxmlformats.org/drawingml/2006/picture">
+                <pic:pic xmlns:pic="http://schemas.openxmlformats.org/drawingml/2006/picture">
+                  <pic:nvPicPr>
+                    <pic:cNvPr id="0" name="Picture 4"/>
+                    <pic:cNvPicPr>
+                      <a:picLocks noChangeAspect="1" noChangeArrowheads="1"/>
+                    </pic:cNvPicPr>
+                  </pic:nvPicPr>
+                  <pic:blipFill>
+                    <a:blip r:embed="rId18">
+                      <a:extLst>
+                        <a:ext uri="{28A0092B-C50C-407E-A947-70E740481C1C}">
+                          <a14:useLocalDpi xmlns:a14="http://schemas.microsoft.com/office/drawing/2010/main" val="0"/>
+                        </a:ext>
+                      </a:extLst>
+                    </a:blip>
+                    <a:srcRect/>
+                    <a:stretch>
+                      <a:fillRect/>
+                    </a:stretch>
+                  </pic:blipFill>
+                  <pic:spPr bwMode="auto">
+                    <a:xfrm>
+                      <a:off x="0" y="0"/>
+                      <a:ext cx="2785745" cy="1826260"/>
+                    </a:xfrm>
+                    <a:prstGeom prst="rect">
+                      <a:avLst/>
+                    </a:prstGeom>
+                    <a:noFill/>
+                    <a:ln>
+                      <a:noFill/>
+                    </a:ln>
+                  </pic:spPr>
+                </pic:pic>
+              </a:graphicData>
+            </a:graphic>
+            <wp14:sizeRelH relativeFrom="margin">
+              <wp14:pctWidth>0</wp14:pctWidth>
+            </wp14:sizeRelH>
+            <wp14:sizeRelV relativeFrom="margin">
+              <wp14:pctHeight>0</wp14:pctHeight>
+            </wp14:sizeRelV>
+          </wp:anchor>
+        </w:drawing>
+      </w:r>
+    </w:p>
+    <w:p>
+      <w:r>
+        <w:t>Q3)</w:t>
+      </w:r>
+    </w:p>
+    <w:p>
+      <w:pPr>
+        <w:pStyle w:val="ListParagraph"/>
+        <w:numPr>
+          <w:ilvl w:val="0"/>
+          <w:numId w:val="2"/>
+        </w:numPr>
+      </w:pPr>
+      <w:r>
+        <w:rPr>
+          <w:noProof/>
+        </w:rPr>
+        <w:drawing>
+          <wp:anchor distT="0" distB="0" distL="114300" distR="114300" simplePos="0" relativeHeight="251670528" behindDoc="0" locked="0" layoutInCell="1" allowOverlap="1" wp14:anchorId="69F80CA6" wp14:editId="52BDBE6A">
+            <wp:simplePos x="0" y="0"/>
+            <wp:positionH relativeFrom="column">
+              <wp:posOffset>223714</wp:posOffset>
+            </wp:positionH>
+            <wp:positionV relativeFrom="paragraph">
+              <wp:posOffset>2512419</wp:posOffset>
+            </wp:positionV>
+            <wp:extent cx="2047240" cy="1485900"/>
+            <wp:effectExtent l="0" t="0" r="0" b="0"/>
+            <wp:wrapSquare wrapText="bothSides"/>
+            <wp:docPr id="14" name="Picture 14"/>
+            <wp:cNvGraphicFramePr>
+              <a:graphicFrameLocks xmlns:a="http://schemas.openxmlformats.org/drawingml/2006/main" noChangeAspect="1"/>
+            </wp:cNvGraphicFramePr>
+            <a:graphic xmlns:a="http://schemas.openxmlformats.org/drawingml/2006/main">
+              <a:graphicData uri="http://schemas.openxmlformats.org/drawingml/2006/picture">
+                <pic:pic xmlns:pic="http://schemas.openxmlformats.org/drawingml/2006/picture">
+                  <pic:nvPicPr>
+                    <pic:cNvPr id="0" name="Picture 7"/>
+                    <pic:cNvPicPr>
+                      <a:picLocks noChangeAspect="1" noChangeArrowheads="1"/>
+                    </pic:cNvPicPr>
+                  </pic:nvPicPr>
+                  <pic:blipFill>
+                    <a:blip r:embed="rId19">
+                      <a:extLst>
+                        <a:ext uri="{28A0092B-C50C-407E-A947-70E740481C1C}">
+                          <a14:useLocalDpi xmlns:a14="http://schemas.microsoft.com/office/drawing/2010/main" val="0"/>
+                        </a:ext>
+                      </a:extLst>
+                    </a:blip>
+                    <a:srcRect/>
+                    <a:stretch>
+                      <a:fillRect/>
+                    </a:stretch>
+                  </pic:blipFill>
+                  <pic:spPr bwMode="auto">
+                    <a:xfrm>
+                      <a:off x="0" y="0"/>
+                      <a:ext cx="2047240" cy="1485900"/>
+                    </a:xfrm>
+                    <a:prstGeom prst="rect">
+                      <a:avLst/>
+                    </a:prstGeom>
+                    <a:noFill/>
+                    <a:ln>
+                      <a:noFill/>
+                    </a:ln>
+                  </pic:spPr>
+                </pic:pic>
+              </a:graphicData>
+            </a:graphic>
+            <wp14:sizeRelH relativeFrom="margin">
+              <wp14:pctWidth>0</wp14:pctWidth>
+            </wp14:sizeRelH>
+            <wp14:sizeRelV relativeFrom="margin">
+              <wp14:pctHeight>0</wp14:pctHeight>
+            </wp14:sizeRelV>
+          </wp:anchor>
+        </w:drawing>
+      </w:r>
+      <w:r>
+        <w:drawing>
+          <wp:anchor distT="0" distB="0" distL="114300" distR="114300" simplePos="0" relativeHeight="251674624" behindDoc="0" locked="0" layoutInCell="1" allowOverlap="1" wp14:anchorId="30A7E073" wp14:editId="64A30210">
+            <wp:simplePos x="0" y="0"/>
+            <wp:positionH relativeFrom="column">
+              <wp:posOffset>2400935</wp:posOffset>
+            </wp:positionH>
+            <wp:positionV relativeFrom="paragraph">
+              <wp:posOffset>804545</wp:posOffset>
+            </wp:positionV>
+            <wp:extent cx="3549650" cy="3187700"/>
+            <wp:effectExtent l="0" t="0" r="0" b="0"/>
+            <wp:wrapSquare wrapText="bothSides"/>
+            <wp:docPr id="18" name="Picture 18" descr="Text&#10;&#10;Description automatically generated"/>
+            <wp:cNvGraphicFramePr>
+              <a:graphicFrameLocks xmlns:a="http://schemas.openxmlformats.org/drawingml/2006/main" noChangeAspect="1"/>
+            </wp:cNvGraphicFramePr>
+            <a:graphic xmlns:a="http://schemas.openxmlformats.org/drawingml/2006/main">
+              <a:graphicData uri="http://schemas.openxmlformats.org/drawingml/2006/picture">
+                <pic:pic xmlns:pic="http://schemas.openxmlformats.org/drawingml/2006/picture">
+                  <pic:nvPicPr>
+                    <pic:cNvPr id="18" name="Picture 18" descr="Text&#10;&#10;Description automatically generated"/>
+                    <pic:cNvPicPr/>
+                  </pic:nvPicPr>
+                  <pic:blipFill>
+                    <a:blip r:embed="rId20">
+                      <a:extLst>
+                        <a:ext uri="{28A0092B-C50C-407E-A947-70E740481C1C}">
+                          <a14:useLocalDpi xmlns:a14="http://schemas.microsoft.com/office/drawing/2010/main" val="0"/>
+                        </a:ext>
+                      </a:extLst>
+                    </a:blip>
+                    <a:stretch>
+                      <a:fillRect/>
+                    </a:stretch>
+                  </pic:blipFill>
+                  <pic:spPr>
+                    <a:xfrm>
+                      <a:off x="0" y="0"/>
+                      <a:ext cx="3549650" cy="3187700"/>
+                    </a:xfrm>
+                    <a:prstGeom prst="rect">
+                      <a:avLst/>
+                    </a:prstGeom>
+                  </pic:spPr>
+                </pic:pic>
+              </a:graphicData>
+            </a:graphic>
+            <wp14:sizeRelH relativeFrom="margin">
+              <wp14:pctWidth>0</wp14:pctWidth>
+            </wp14:sizeRelH>
+            <wp14:sizeRelV relativeFrom="margin">
+              <wp14:pctHeight>0</wp14:pctHeight>
+            </wp14:sizeRelV>
+          </wp:anchor>
+        </w:drawing>
+      </w:r>
+      <w:r>
+        <w:t>In the L*a*b* plane of an image the L indicates the lightness of the image. Increasing the value to maximum results in white and the lowest value represents black. Choosing the value of L, softens the brightness of the respective color. In here the L plane’s intensity value is gamma corr</w:t>
+      </w:r>
+      <w:r>
+        <w:t>ected and observed as the gamma value ranges [0.2, 0.5, 0.8, 1.2, 1.5, 2].</w:t>
+      </w:r>
+      <w:r>
+        <w:t xml:space="preserve"> Reducing the gamma increase the brightness of the image and undetectable details of the original image can</w:t>
+      </w:r>
+      <w:r>
+        <w:t xml:space="preserve"> </w:t>
+      </w:r>
+      <w:r>
+        <w:t xml:space="preserve">be observed here. But further reducing it near to 0 results in bright image. On the </w:t>
+      </w:r>
+      <w:r>
+        <w:t xml:space="preserve">other </w:t>
+      </w:r>
+      <w:proofErr w:type="gramStart"/>
+      <w:r>
+        <w:t>hand</w:t>
+      </w:r>
+      <w:proofErr w:type="gramEnd"/>
+      <w:r>
+        <w:t xml:space="preserve"> increasing the gamma value darkens the image hiding the already </w:t>
+      </w:r>
+      <w:r>
+        <w:t>visible</w:t>
+      </w:r>
+      <w:r>
+        <w:t xml:space="preserve"> </w:t>
+      </w:r>
+      <w:r>
+        <w:t>details.</w:t>
       </w:r>
     </w:p>
     <w:p/>
-    <w:p/>
-    <w:p/>
-    <w:p/>
-    <w:p/>
+    <w:p>
+      <w:r>
+        <w:rPr>
+          <w:noProof/>
+        </w:rPr>
+        <w:lastRenderedPageBreak/>
+        <w:drawing>
+          <wp:anchor distT="0" distB="0" distL="114300" distR="114300" simplePos="0" relativeHeight="251673600" behindDoc="0" locked="0" layoutInCell="1" allowOverlap="1" wp14:anchorId="4182A84F" wp14:editId="1E23FFF8">
+            <wp:simplePos x="0" y="0"/>
+            <wp:positionH relativeFrom="column">
+              <wp:posOffset>3052445</wp:posOffset>
+            </wp:positionH>
+            <wp:positionV relativeFrom="paragraph">
+              <wp:posOffset>3087287</wp:posOffset>
+            </wp:positionV>
+            <wp:extent cx="2856230" cy="1940560"/>
+            <wp:effectExtent l="0" t="0" r="1270" b="2540"/>
+            <wp:wrapSquare wrapText="bothSides"/>
+            <wp:docPr id="17" name="Picture 17"/>
+            <wp:cNvGraphicFramePr>
+              <a:graphicFrameLocks xmlns:a="http://schemas.openxmlformats.org/drawingml/2006/main" noChangeAspect="1"/>
+            </wp:cNvGraphicFramePr>
+            <a:graphic xmlns:a="http://schemas.openxmlformats.org/drawingml/2006/main">
+              <a:graphicData uri="http://schemas.openxmlformats.org/drawingml/2006/picture">
+                <pic:pic xmlns:pic="http://schemas.openxmlformats.org/drawingml/2006/picture">
+                  <pic:nvPicPr>
+                    <pic:cNvPr id="0" name="Picture 10"/>
+                    <pic:cNvPicPr>
+                      <a:picLocks noChangeAspect="1" noChangeArrowheads="1"/>
+                    </pic:cNvPicPr>
+                  </pic:nvPicPr>
+                  <pic:blipFill>
+                    <a:blip r:embed="rId21">
+                      <a:extLst>
+                        <a:ext uri="{28A0092B-C50C-407E-A947-70E740481C1C}">
+                          <a14:useLocalDpi xmlns:a14="http://schemas.microsoft.com/office/drawing/2010/main" val="0"/>
+                        </a:ext>
+                      </a:extLst>
+                    </a:blip>
+                    <a:srcRect/>
+                    <a:stretch>
+                      <a:fillRect/>
+                    </a:stretch>
+                  </pic:blipFill>
+                  <pic:spPr bwMode="auto">
+                    <a:xfrm>
+                      <a:off x="0" y="0"/>
+                      <a:ext cx="2856230" cy="1940560"/>
+                    </a:xfrm>
+                    <a:prstGeom prst="rect">
+                      <a:avLst/>
+                    </a:prstGeom>
+                    <a:noFill/>
+                    <a:ln>
+                      <a:noFill/>
+                    </a:ln>
+                  </pic:spPr>
+                </pic:pic>
+              </a:graphicData>
+            </a:graphic>
+            <wp14:sizeRelH relativeFrom="margin">
+              <wp14:pctWidth>0</wp14:pctWidth>
+            </wp14:sizeRelH>
+            <wp14:sizeRelV relativeFrom="margin">
+              <wp14:pctHeight>0</wp14:pctHeight>
+            </wp14:sizeRelV>
+          </wp:anchor>
+        </w:drawing>
+      </w:r>
+      <w:r>
+        <w:rPr>
+          <w:noProof/>
+        </w:rPr>
+        <w:drawing>
+          <wp:anchor distT="0" distB="0" distL="114300" distR="114300" simplePos="0" relativeHeight="251672576" behindDoc="0" locked="0" layoutInCell="1" allowOverlap="1" wp14:anchorId="791FF56C" wp14:editId="005E5C52">
+            <wp:simplePos x="0" y="0"/>
+            <wp:positionH relativeFrom="column">
+              <wp:posOffset>112395</wp:posOffset>
+            </wp:positionH>
+            <wp:positionV relativeFrom="paragraph">
+              <wp:posOffset>497</wp:posOffset>
+            </wp:positionV>
+            <wp:extent cx="5931535" cy="2894330"/>
+            <wp:effectExtent l="0" t="0" r="0" b="1270"/>
+            <wp:wrapSquare wrapText="bothSides"/>
+            <wp:docPr id="16" name="Picture 16"/>
+            <wp:cNvGraphicFramePr>
+              <a:graphicFrameLocks xmlns:a="http://schemas.openxmlformats.org/drawingml/2006/main" noChangeAspect="1"/>
+            </wp:cNvGraphicFramePr>
+            <a:graphic xmlns:a="http://schemas.openxmlformats.org/drawingml/2006/main">
+              <a:graphicData uri="http://schemas.openxmlformats.org/drawingml/2006/picture">
+                <pic:pic xmlns:pic="http://schemas.openxmlformats.org/drawingml/2006/picture">
+                  <pic:nvPicPr>
+                    <pic:cNvPr id="0" name="Picture 9"/>
+                    <pic:cNvPicPr>
+                      <a:picLocks noChangeAspect="1" noChangeArrowheads="1"/>
+                    </pic:cNvPicPr>
+                  </pic:nvPicPr>
+                  <pic:blipFill>
+                    <a:blip r:embed="rId22">
+                      <a:extLst>
+                        <a:ext uri="{28A0092B-C50C-407E-A947-70E740481C1C}">
+                          <a14:useLocalDpi xmlns:a14="http://schemas.microsoft.com/office/drawing/2010/main" val="0"/>
+                        </a:ext>
+                      </a:extLst>
+                    </a:blip>
+                    <a:srcRect/>
+                    <a:stretch>
+                      <a:fillRect/>
+                    </a:stretch>
+                  </pic:blipFill>
+                  <pic:spPr bwMode="auto">
+                    <a:xfrm>
+                      <a:off x="0" y="0"/>
+                      <a:ext cx="5931535" cy="2894330"/>
+                    </a:xfrm>
+                    <a:prstGeom prst="rect">
+                      <a:avLst/>
+                    </a:prstGeom>
+                    <a:noFill/>
+                    <a:ln>
+                      <a:noFill/>
+                    </a:ln>
+                  </pic:spPr>
+                </pic:pic>
+              </a:graphicData>
+            </a:graphic>
+          </wp:anchor>
+        </w:drawing>
+      </w:r>
+    </w:p>
+    <w:p>
+      <w:pPr>
+        <w:pStyle w:val="ListParagraph"/>
+        <w:numPr>
+          <w:ilvl w:val="0"/>
+          <w:numId w:val="2"/>
+        </w:numPr>
+      </w:pPr>
+      <w:r>
+        <w:t xml:space="preserve">Histograms below shows the number of pixels in the L plane with the given intensity. As we can see when the gamma value increases the number of low value pixels which corresponds to blackness </w:t>
+      </w:r>
+      <w:r>
+        <w:t>increases (</w:t>
+      </w:r>
+      <w:r>
+        <w:t>number of high pixel values decreases)</w:t>
+      </w:r>
+      <w:r>
+        <w:t>. It is what exactly observed above pictures. But the other two a* and b* planes won’t change.</w:t>
+      </w:r>
+    </w:p>
+    <w:p>
+      <w:r>
+        <w:rPr>
+          <w:noProof/>
+        </w:rPr>
+        <w:drawing>
+          <wp:anchor distT="0" distB="0" distL="114300" distR="114300" simplePos="0" relativeHeight="251671552" behindDoc="0" locked="0" layoutInCell="1" allowOverlap="1" wp14:anchorId="1183E837" wp14:editId="42AA79D2">
+            <wp:simplePos x="0" y="0"/>
+            <wp:positionH relativeFrom="column">
+              <wp:posOffset>18084</wp:posOffset>
+            </wp:positionH>
+            <wp:positionV relativeFrom="paragraph">
+              <wp:posOffset>201129</wp:posOffset>
+            </wp:positionV>
+            <wp:extent cx="5939790" cy="3013710"/>
+            <wp:effectExtent l="0" t="0" r="3810" b="0"/>
+            <wp:wrapSquare wrapText="bothSides"/>
+            <wp:docPr id="15" name="Picture 15"/>
+            <wp:cNvGraphicFramePr>
+              <a:graphicFrameLocks xmlns:a="http://schemas.openxmlformats.org/drawingml/2006/main" noChangeAspect="1"/>
+            </wp:cNvGraphicFramePr>
+            <a:graphic xmlns:a="http://schemas.openxmlformats.org/drawingml/2006/main">
+              <a:graphicData uri="http://schemas.openxmlformats.org/drawingml/2006/picture">
+                <pic:pic xmlns:pic="http://schemas.openxmlformats.org/drawingml/2006/picture">
+                  <pic:nvPicPr>
+                    <pic:cNvPr id="0" name="Picture 8"/>
+                    <pic:cNvPicPr>
+                      <a:picLocks noChangeAspect="1" noChangeArrowheads="1"/>
+                    </pic:cNvPicPr>
+                  </pic:nvPicPr>
+                  <pic:blipFill>
+                    <a:blip r:embed="rId23">
+                      <a:extLst>
+                        <a:ext uri="{28A0092B-C50C-407E-A947-70E740481C1C}">
+                          <a14:useLocalDpi xmlns:a14="http://schemas.microsoft.com/office/drawing/2010/main" val="0"/>
+                        </a:ext>
+                      </a:extLst>
+                    </a:blip>
+                    <a:srcRect/>
+                    <a:stretch>
+                      <a:fillRect/>
+                    </a:stretch>
+                  </pic:blipFill>
+                  <pic:spPr bwMode="auto">
+                    <a:xfrm>
+                      <a:off x="0" y="0"/>
+                      <a:ext cx="5939790" cy="3013710"/>
+                    </a:xfrm>
+                    <a:prstGeom prst="rect">
+                      <a:avLst/>
+                    </a:prstGeom>
+                    <a:noFill/>
+                    <a:ln>
+                      <a:noFill/>
+                    </a:ln>
+                  </pic:spPr>
+                </pic:pic>
+              </a:graphicData>
+            </a:graphic>
+          </wp:anchor>
+        </w:drawing>
+      </w:r>
+      <w:r>
+        <w:br w:type="page"/>
+      </w:r>
+    </w:p>
+    <w:p>
+      <w:r>
+        <w:lastRenderedPageBreak/>
+        <w:t>Q4)</w:t>
+      </w:r>
+    </w:p>
     <w:p/>
     <w:sectPr>
       <w:pgSz w:w="12240" w:h="15840"/>
@@ -410,6 +1384,195 @@
     </w:p>
   </w:footnote>
 </w:footnotes>
+</file>
+
+<file path=word/numbering.xml><?xml version="1.0" encoding="utf-8"?>
+<w:numbering xmlns:wpc="http://schemas.microsoft.com/office/word/2010/wordprocessingCanvas" xmlns:cx="http://schemas.microsoft.com/office/drawing/2014/chartex" xmlns:cx1="http://schemas.microsoft.com/office/drawing/2015/9/8/chartex" xmlns:cx2="http://schemas.microsoft.com/office/drawing/2015/10/21/chartex" xmlns:cx3="http://schemas.microsoft.com/office/drawing/2016/5/9/chartex" xmlns:cx4="http://schemas.microsoft.com/office/drawing/2016/5/10/chartex" xmlns:cx5="http://schemas.microsoft.com/office/drawing/2016/5/11/chartex" xmlns:cx6="http://schemas.microsoft.com/office/drawing/2016/5/12/chartex" xmlns:cx7="http://schemas.microsoft.com/office/drawing/2016/5/13/chartex" xmlns:cx8="http://schemas.microsoft.com/office/drawing/2016/5/14/chartex" xmlns:mc="http://schemas.openxmlformats.org/markup-compatibility/2006" xmlns:aink="http://schemas.microsoft.com/office/drawing/2016/ink" xmlns:am3d="http://schemas.microsoft.com/office/drawing/2017/model3d" xmlns:o="urn:schemas-microsoft-com:office:office" xmlns:r="http://schemas.openxmlformats.org/officeDocument/2006/relationships" xmlns:m="http://schemas.openxmlformats.org/officeDocument/2006/math" xmlns:v="urn:schemas-microsoft-com:vml" xmlns:wp14="http://schemas.microsoft.com/office/word/2010/wordprocessingDrawing" xmlns:wp="http://schemas.openxmlformats.org/drawingml/2006/wordprocessingDrawing" xmlns:w10="urn:schemas-microsoft-com:office:word" xmlns:w="http://schemas.openxmlformats.org/wordprocessingml/2006/main" xmlns:w14="http://schemas.microsoft.com/office/word/2010/wordml" xmlns:w15="http://schemas.microsoft.com/office/word/2012/wordml" xmlns:w16cex="http://schemas.microsoft.com/office/word/2018/wordml/cex" xmlns:w16cid="http://schemas.microsoft.com/office/word/2016/wordml/cid" xmlns:w16="http://schemas.microsoft.com/office/word/2018/wordml" xmlns:w16sdtdh="http://schemas.microsoft.com/office/word/2020/wordml/sdtdatahash" xmlns:w16se="http://schemas.microsoft.com/office/word/2015/wordml/symex" xmlns:wpg="http://schemas.microsoft.com/office/word/2010/wordprocessingGroup" xmlns:wpi="http://schemas.microsoft.com/office/word/2010/wordprocessingInk" xmlns:wne="http://schemas.microsoft.com/office/word/2006/wordml" xmlns:wps="http://schemas.microsoft.com/office/word/2010/wordprocessingShape" mc:Ignorable="w14 w15 w16se w16cid w16 w16cex w16sdtdh wp14">
+  <w:abstractNum w:abstractNumId="0" w15:restartNumberingAfterBreak="0">
+    <w:nsid w:val="07CC52ED"/>
+    <w:multiLevelType w:val="hybridMultilevel"/>
+    <w:tmpl w:val="8A2054A4"/>
+    <w:lvl w:ilvl="0" w:tplc="04090017">
+      <w:start w:val="1"/>
+      <w:numFmt w:val="lowerLetter"/>
+      <w:lvlText w:val="%1)"/>
+      <w:lvlJc w:val="left"/>
+      <w:pPr>
+        <w:ind w:left="720" w:hanging="360"/>
+      </w:pPr>
+      <w:rPr>
+        <w:rFonts w:hint="default"/>
+      </w:rPr>
+    </w:lvl>
+    <w:lvl w:ilvl="1" w:tplc="04090019" w:tentative="1">
+      <w:start w:val="1"/>
+      <w:numFmt w:val="lowerLetter"/>
+      <w:lvlText w:val="%2."/>
+      <w:lvlJc w:val="left"/>
+      <w:pPr>
+        <w:ind w:left="1440" w:hanging="360"/>
+      </w:pPr>
+    </w:lvl>
+    <w:lvl w:ilvl="2" w:tplc="0409001B" w:tentative="1">
+      <w:start w:val="1"/>
+      <w:numFmt w:val="lowerRoman"/>
+      <w:lvlText w:val="%3."/>
+      <w:lvlJc w:val="right"/>
+      <w:pPr>
+        <w:ind w:left="2160" w:hanging="180"/>
+      </w:pPr>
+    </w:lvl>
+    <w:lvl w:ilvl="3" w:tplc="0409000F" w:tentative="1">
+      <w:start w:val="1"/>
+      <w:numFmt w:val="decimal"/>
+      <w:lvlText w:val="%4."/>
+      <w:lvlJc w:val="left"/>
+      <w:pPr>
+        <w:ind w:left="2880" w:hanging="360"/>
+      </w:pPr>
+    </w:lvl>
+    <w:lvl w:ilvl="4" w:tplc="04090019" w:tentative="1">
+      <w:start w:val="1"/>
+      <w:numFmt w:val="lowerLetter"/>
+      <w:lvlText w:val="%5."/>
+      <w:lvlJc w:val="left"/>
+      <w:pPr>
+        <w:ind w:left="3600" w:hanging="360"/>
+      </w:pPr>
+    </w:lvl>
+    <w:lvl w:ilvl="5" w:tplc="0409001B" w:tentative="1">
+      <w:start w:val="1"/>
+      <w:numFmt w:val="lowerRoman"/>
+      <w:lvlText w:val="%6."/>
+      <w:lvlJc w:val="right"/>
+      <w:pPr>
+        <w:ind w:left="4320" w:hanging="180"/>
+      </w:pPr>
+    </w:lvl>
+    <w:lvl w:ilvl="6" w:tplc="0409000F" w:tentative="1">
+      <w:start w:val="1"/>
+      <w:numFmt w:val="decimal"/>
+      <w:lvlText w:val="%7."/>
+      <w:lvlJc w:val="left"/>
+      <w:pPr>
+        <w:ind w:left="5040" w:hanging="360"/>
+      </w:pPr>
+    </w:lvl>
+    <w:lvl w:ilvl="7" w:tplc="04090019" w:tentative="1">
+      <w:start w:val="1"/>
+      <w:numFmt w:val="lowerLetter"/>
+      <w:lvlText w:val="%8."/>
+      <w:lvlJc w:val="left"/>
+      <w:pPr>
+        <w:ind w:left="5760" w:hanging="360"/>
+      </w:pPr>
+    </w:lvl>
+    <w:lvl w:ilvl="8" w:tplc="0409001B" w:tentative="1">
+      <w:start w:val="1"/>
+      <w:numFmt w:val="lowerRoman"/>
+      <w:lvlText w:val="%9."/>
+      <w:lvlJc w:val="right"/>
+      <w:pPr>
+        <w:ind w:left="6480" w:hanging="180"/>
+      </w:pPr>
+    </w:lvl>
+  </w:abstractNum>
+  <w:abstractNum w:abstractNumId="1" w15:restartNumberingAfterBreak="0">
+    <w:nsid w:val="0C072581"/>
+    <w:multiLevelType w:val="hybridMultilevel"/>
+    <w:tmpl w:val="FDE865D4"/>
+    <w:lvl w:ilvl="0" w:tplc="04090017">
+      <w:start w:val="1"/>
+      <w:numFmt w:val="lowerLetter"/>
+      <w:lvlText w:val="%1)"/>
+      <w:lvlJc w:val="left"/>
+      <w:pPr>
+        <w:ind w:left="720" w:hanging="360"/>
+      </w:pPr>
+      <w:rPr>
+        <w:rFonts w:hint="default"/>
+      </w:rPr>
+    </w:lvl>
+    <w:lvl w:ilvl="1" w:tplc="04090019" w:tentative="1">
+      <w:start w:val="1"/>
+      <w:numFmt w:val="lowerLetter"/>
+      <w:lvlText w:val="%2."/>
+      <w:lvlJc w:val="left"/>
+      <w:pPr>
+        <w:ind w:left="1440" w:hanging="360"/>
+      </w:pPr>
+    </w:lvl>
+    <w:lvl w:ilvl="2" w:tplc="0409001B" w:tentative="1">
+      <w:start w:val="1"/>
+      <w:numFmt w:val="lowerRoman"/>
+      <w:lvlText w:val="%3."/>
+      <w:lvlJc w:val="right"/>
+      <w:pPr>
+        <w:ind w:left="2160" w:hanging="180"/>
+      </w:pPr>
+    </w:lvl>
+    <w:lvl w:ilvl="3" w:tplc="0409000F" w:tentative="1">
+      <w:start w:val="1"/>
+      <w:numFmt w:val="decimal"/>
+      <w:lvlText w:val="%4."/>
+      <w:lvlJc w:val="left"/>
+      <w:pPr>
+        <w:ind w:left="2880" w:hanging="360"/>
+      </w:pPr>
+    </w:lvl>
+    <w:lvl w:ilvl="4" w:tplc="04090019" w:tentative="1">
+      <w:start w:val="1"/>
+      <w:numFmt w:val="lowerLetter"/>
+      <w:lvlText w:val="%5."/>
+      <w:lvlJc w:val="left"/>
+      <w:pPr>
+        <w:ind w:left="3600" w:hanging="360"/>
+      </w:pPr>
+    </w:lvl>
+    <w:lvl w:ilvl="5" w:tplc="0409001B" w:tentative="1">
+      <w:start w:val="1"/>
+      <w:numFmt w:val="lowerRoman"/>
+      <w:lvlText w:val="%6."/>
+      <w:lvlJc w:val="right"/>
+      <w:pPr>
+        <w:ind w:left="4320" w:hanging="180"/>
+      </w:pPr>
+    </w:lvl>
+    <w:lvl w:ilvl="6" w:tplc="0409000F" w:tentative="1">
+      <w:start w:val="1"/>
+      <w:numFmt w:val="decimal"/>
+      <w:lvlText w:val="%7."/>
+      <w:lvlJc w:val="left"/>
+      <w:pPr>
+        <w:ind w:left="5040" w:hanging="360"/>
+      </w:pPr>
+    </w:lvl>
+    <w:lvl w:ilvl="7" w:tplc="04090019" w:tentative="1">
+      <w:start w:val="1"/>
+      <w:numFmt w:val="lowerLetter"/>
+      <w:lvlText w:val="%8."/>
+      <w:lvlJc w:val="left"/>
+      <w:pPr>
+        <w:ind w:left="5760" w:hanging="360"/>
+      </w:pPr>
+    </w:lvl>
+    <w:lvl w:ilvl="8" w:tplc="0409001B" w:tentative="1">
+      <w:start w:val="1"/>
+      <w:numFmt w:val="lowerRoman"/>
+      <w:lvlText w:val="%9."/>
+      <w:lvlJc w:val="right"/>
+      <w:pPr>
+        <w:ind w:left="6480" w:hanging="180"/>
+      </w:pPr>
+    </w:lvl>
+  </w:abstractNum>
+  <w:num w:numId="1">
+    <w:abstractNumId w:val="0"/>
+  </w:num>
+  <w:num w:numId="2">
+    <w:abstractNumId w:val="1"/>
+  </w:num>
+</w:numbering>
 </file>
 
 <file path=word/styles.xml><?xml version="1.0" encoding="utf-8"?>
@@ -882,6 +2045,17 @@
     <w:uiPriority w:val="99"/>
     <w:rsid w:val="0092062C"/>
   </w:style>
+  <w:style w:type="paragraph" w:styleId="ListParagraph">
+    <w:name w:val="List Paragraph"/>
+    <w:basedOn w:val="Normal"/>
+    <w:uiPriority w:val="34"/>
+    <w:qFormat/>
+    <w:rsid w:val="009602BF"/>
+    <w:pPr>
+      <w:ind w:left="720"/>
+      <w:contextualSpacing/>
+    </w:pPr>
+  </w:style>
 </w:styles>
 </file>
 

</xml_diff>

<commit_message>
rearranged histogram equalization function for q4
</commit_message>
<xml_diff>
--- a/Krishnakanth_190323C_a01.docx
+++ b/Krishnakanth_190323C_a01.docx
@@ -334,6 +334,9 @@
     <w:p/>
     <w:p>
       <w:r>
+        <w:rPr>
+          <w:noProof/>
+        </w:rPr>
         <w:drawing>
           <wp:anchor distT="0" distB="0" distL="114300" distR="114300" simplePos="0" relativeHeight="251669504" behindDoc="0" locked="0" layoutInCell="1" allowOverlap="1" wp14:anchorId="4A06557A" wp14:editId="617F7408">
             <wp:simplePos x="0" y="0"/>
@@ -638,6 +641,9 @@
         </w:numPr>
       </w:pPr>
       <w:r>
+        <w:rPr>
+          <w:noProof/>
+        </w:rPr>
         <w:lastRenderedPageBreak/>
         <w:drawing>
           <wp:anchor distT="0" distB="0" distL="114300" distR="114300" simplePos="0" relativeHeight="251668480" behindDoc="0" locked="0" layoutInCell="1" allowOverlap="1" wp14:anchorId="595B882B" wp14:editId="18C9BF89">
@@ -766,23 +772,7 @@
         </w:drawing>
       </w:r>
       <w:r>
-        <w:t xml:space="preserve">Gray matter lies in the mid-range. </w:t>
-      </w:r>
-      <w:proofErr w:type="gramStart"/>
-      <w:r>
-        <w:t>Thus</w:t>
-      </w:r>
-      <w:proofErr w:type="gramEnd"/>
-      <w:r>
-        <w:t xml:space="preserve"> we should attenuate highly black and white regions. As shown in the graph black and white regions mapped to black. After experimentation the range correspond to gray matter became nearly 180-200. </w:t>
-      </w:r>
-      <w:proofErr w:type="gramStart"/>
-      <w:r>
-        <w:t>So</w:t>
-      </w:r>
-      <w:proofErr w:type="gramEnd"/>
-      <w:r>
-        <w:t xml:space="preserve"> this region is mapped to a more brighter region in a linear manner for visibility</w:t>
+        <w:t>Gray matter lies in the mid-range. Thus we should attenuate highly black and white regions. As shown in the graph black and white regions mapped to black. After experimentation the range correspond to gray matter became nearly 180-200. So this region is mapped to a more brighter region in a linear manner for visibility</w:t>
       </w:r>
       <w:r>
         <w:t>.</w:t>
@@ -1008,6 +998,9 @@
         </w:drawing>
       </w:r>
       <w:r>
+        <w:rPr>
+          <w:noProof/>
+        </w:rPr>
         <w:drawing>
           <wp:anchor distT="0" distB="0" distL="114300" distR="114300" simplePos="0" relativeHeight="251674624" behindDoc="0" locked="0" layoutInCell="1" allowOverlap="1" wp14:anchorId="30A7E073" wp14:editId="64A30210">
             <wp:simplePos x="0" y="0"/>
@@ -1080,13 +1073,8 @@
         <w:t xml:space="preserve">be observed here. But further reducing it near to 0 results in bright image. On the </w:t>
       </w:r>
       <w:r>
-        <w:t xml:space="preserve">other </w:t>
-      </w:r>
-      <w:proofErr w:type="gramStart"/>
-      <w:r>
-        <w:t>hand</w:t>
-      </w:r>
-      <w:proofErr w:type="gramEnd"/>
+        <w:t>other hand</w:t>
+      </w:r>
       <w:r>
         <w:t xml:space="preserve"> increasing the gamma value darkens the image hiding the already </w:t>
       </w:r>
@@ -1320,11 +1308,813 @@
       </w:r>
     </w:p>
     <w:p>
-      <w:r>
+      <w:pPr>
+        <w:rPr>
+          <w:rFonts w:ascii="Cambria Math" w:hAnsi="Cambria Math"/>
+          <w:i/>
+          <w:noProof/>
+        </w:rPr>
+      </w:pPr>
+      <w:r>
+        <w:rPr>
+          <w:noProof/>
+        </w:rPr>
         <w:lastRenderedPageBreak/>
+        <w:drawing>
+          <wp:anchor distT="0" distB="0" distL="114300" distR="114300" simplePos="0" relativeHeight="251686912" behindDoc="0" locked="0" layoutInCell="1" allowOverlap="1" wp14:anchorId="6888199F" wp14:editId="085BD698">
+            <wp:simplePos x="0" y="0"/>
+            <wp:positionH relativeFrom="column">
+              <wp:posOffset>2387600</wp:posOffset>
+            </wp:positionH>
+            <wp:positionV relativeFrom="paragraph">
+              <wp:posOffset>285474</wp:posOffset>
+            </wp:positionV>
+            <wp:extent cx="3582670" cy="3088005"/>
+            <wp:effectExtent l="0" t="0" r="0" b="0"/>
+            <wp:wrapSquare wrapText="bothSides"/>
+            <wp:docPr id="26" name="Picture 26" descr="Text&#10;&#10;Description automatically generated"/>
+            <wp:cNvGraphicFramePr>
+              <a:graphicFrameLocks xmlns:a="http://schemas.openxmlformats.org/drawingml/2006/main" noChangeAspect="1"/>
+            </wp:cNvGraphicFramePr>
+            <a:graphic xmlns:a="http://schemas.openxmlformats.org/drawingml/2006/main">
+              <a:graphicData uri="http://schemas.openxmlformats.org/drawingml/2006/picture">
+                <pic:pic xmlns:pic="http://schemas.openxmlformats.org/drawingml/2006/picture">
+                  <pic:nvPicPr>
+                    <pic:cNvPr id="26" name="Picture 26" descr="Text&#10;&#10;Description automatically generated"/>
+                    <pic:cNvPicPr/>
+                  </pic:nvPicPr>
+                  <pic:blipFill>
+                    <a:blip r:embed="rId24">
+                      <a:extLst>
+                        <a:ext uri="{28A0092B-C50C-407E-A947-70E740481C1C}">
+                          <a14:useLocalDpi xmlns:a14="http://schemas.microsoft.com/office/drawing/2010/main" val="0"/>
+                        </a:ext>
+                      </a:extLst>
+                    </a:blip>
+                    <a:stretch>
+                      <a:fillRect/>
+                    </a:stretch>
+                  </pic:blipFill>
+                  <pic:spPr>
+                    <a:xfrm>
+                      <a:off x="0" y="0"/>
+                      <a:ext cx="3582670" cy="3088005"/>
+                    </a:xfrm>
+                    <a:prstGeom prst="rect">
+                      <a:avLst/>
+                    </a:prstGeom>
+                  </pic:spPr>
+                </pic:pic>
+              </a:graphicData>
+            </a:graphic>
+            <wp14:sizeRelH relativeFrom="margin">
+              <wp14:pctWidth>0</wp14:pctWidth>
+            </wp14:sizeRelH>
+            <wp14:sizeRelV relativeFrom="margin">
+              <wp14:pctHeight>0</wp14:pctHeight>
+            </wp14:sizeRelV>
+          </wp:anchor>
+        </w:drawing>
+      </w:r>
+      <w:r>
         <w:t>Q4)</w:t>
       </w:r>
     </w:p>
+    <w:p>
+      <w:pPr>
+        <w:rPr>
+          <w:rFonts w:cstheme="minorHAnsi"/>
+          <w:noProof/>
+        </w:rPr>
+      </w:pPr>
+      <w:r>
+        <w:rPr>
+          <w:rFonts w:eastAsiaTheme="minorEastAsia"/>
+          <w:noProof/>
+        </w:rPr>
+        <w:drawing>
+          <wp:anchor distT="0" distB="0" distL="114300" distR="114300" simplePos="0" relativeHeight="251687936" behindDoc="0" locked="0" layoutInCell="1" allowOverlap="1" wp14:anchorId="11D974A6" wp14:editId="0E23096D">
+            <wp:simplePos x="0" y="0"/>
+            <wp:positionH relativeFrom="column">
+              <wp:posOffset>-227965</wp:posOffset>
+            </wp:positionH>
+            <wp:positionV relativeFrom="paragraph">
+              <wp:posOffset>340001</wp:posOffset>
+            </wp:positionV>
+            <wp:extent cx="2901950" cy="1191260"/>
+            <wp:effectExtent l="0" t="0" r="0" b="8890"/>
+            <wp:wrapSquare wrapText="bothSides"/>
+            <wp:docPr id="28" name="Picture 28" descr="Text&#10;&#10;Description automatically generated"/>
+            <wp:cNvGraphicFramePr>
+              <a:graphicFrameLocks xmlns:a="http://schemas.openxmlformats.org/drawingml/2006/main" noChangeAspect="1"/>
+            </wp:cNvGraphicFramePr>
+            <a:graphic xmlns:a="http://schemas.openxmlformats.org/drawingml/2006/main">
+              <a:graphicData uri="http://schemas.openxmlformats.org/drawingml/2006/picture">
+                <pic:pic xmlns:pic="http://schemas.openxmlformats.org/drawingml/2006/picture">
+                  <pic:nvPicPr>
+                    <pic:cNvPr id="28" name="Picture 28" descr="Text&#10;&#10;Description automatically generated"/>
+                    <pic:cNvPicPr/>
+                  </pic:nvPicPr>
+                  <pic:blipFill>
+                    <a:blip r:embed="rId25">
+                      <a:extLst>
+                        <a:ext uri="{BEBA8EAE-BF5A-486C-A8C5-ECC9F3942E4B}">
+                          <a14:imgProps xmlns:a14="http://schemas.microsoft.com/office/drawing/2010/main">
+                            <a14:imgLayer r:embed="rId26">
+                              <a14:imgEffect>
+                                <a14:backgroundRemoval t="8065" b="98925" l="7064" r="89625">
+                                  <a14:foregroundMark x1="29360" y1="20430" x2="65784" y2="20430"/>
+                                  <a14:foregroundMark x1="37086" y1="8065" x2="59823" y2="17204"/>
+                                  <a14:foregroundMark x1="59823" y1="17204" x2="60927" y2="18817"/>
+                                  <a14:foregroundMark x1="54746" y1="8065" x2="57174" y2="10215"/>
+                                  <a14:foregroundMark x1="36203" y1="5914" x2="54746" y2="11290"/>
+                                  <a14:foregroundMark x1="54746" y1="11290" x2="32009" y2="15054"/>
+                                  <a14:foregroundMark x1="32009" y1="15054" x2="15232" y2="38710"/>
+                                  <a14:foregroundMark x1="15232" y1="38710" x2="7285" y2="78495"/>
+                                  <a14:foregroundMark x1="7285" y1="78495" x2="31788" y2="97849"/>
+                                  <a14:foregroundMark x1="31788" y1="97849" x2="73731" y2="98387"/>
+                                  <a14:foregroundMark x1="73731" y1="98387" x2="81457" y2="45161"/>
+                                  <a14:foregroundMark x1="81457" y1="45161" x2="62472" y2="12903"/>
+                                  <a14:foregroundMark x1="62472" y1="12903" x2="54305" y2="10753"/>
+                                  <a14:foregroundMark x1="7064" y1="68817" x2="12141" y2="98925"/>
+                                  <a14:foregroundMark x1="34879" y1="52151" x2="44150" y2="77957"/>
+                                  <a14:foregroundMark x1="46137" y1="17204" x2="53642" y2="68280"/>
+                                  <a14:foregroundMark x1="77483" y1="63441" x2="79470" y2="97849"/>
+                                  <a14:foregroundMark x1="80353" y1="63978" x2="83885" y2="93548"/>
+                                  <a14:foregroundMark x1="79691" y1="56989" x2="86313" y2="96237"/>
+                                  <a14:foregroundMark x1="77483" y1="59140" x2="88300" y2="97849"/>
+                                  <a14:foregroundMark x1="88300" y1="97849" x2="88300" y2="97849"/>
+                                  <a14:foregroundMark x1="82781" y1="77419" x2="87417" y2="88172"/>
+                                  <a14:foregroundMark x1="88300" y1="83333" x2="87859" y2="94624"/>
+                                  <a14:foregroundMark x1="9934" y1="81183" x2="8168" y2="97312"/>
+                                </a14:backgroundRemoval>
+                              </a14:imgEffect>
+                            </a14:imgLayer>
+                          </a14:imgProps>
+                        </a:ext>
+                        <a:ext uri="{28A0092B-C50C-407E-A947-70E740481C1C}">
+                          <a14:useLocalDpi xmlns:a14="http://schemas.microsoft.com/office/drawing/2010/main" val="0"/>
+                        </a:ext>
+                      </a:extLst>
+                    </a:blip>
+                    <a:stretch>
+                      <a:fillRect/>
+                    </a:stretch>
+                  </pic:blipFill>
+                  <pic:spPr>
+                    <a:xfrm>
+                      <a:off x="0" y="0"/>
+                      <a:ext cx="2901950" cy="1191260"/>
+                    </a:xfrm>
+                    <a:prstGeom prst="rect">
+                      <a:avLst/>
+                    </a:prstGeom>
+                  </pic:spPr>
+                </pic:pic>
+              </a:graphicData>
+            </a:graphic>
+            <wp14:sizeRelH relativeFrom="margin">
+              <wp14:pctWidth>0</wp14:pctWidth>
+            </wp14:sizeRelH>
+            <wp14:sizeRelV relativeFrom="margin">
+              <wp14:pctHeight>0</wp14:pctHeight>
+            </wp14:sizeRelV>
+          </wp:anchor>
+        </w:drawing>
+      </w:r>
+      <w:r>
+        <w:rPr>
+          <w:rFonts w:cstheme="minorHAnsi"/>
+          <w:iCs/>
+          <w:noProof/>
+        </w:rPr>
+        <w:t>The histogram equalization is carried out according to the following formula.</w:t>
+      </w:r>
+    </w:p>
+    <w:p>
+      <w:pPr>
+        <w:rPr>
+          <w:rFonts w:eastAsiaTheme="minorEastAsia"/>
+          <w:noProof/>
+        </w:rPr>
+      </w:pPr>
+      <w:r>
+        <w:rPr>
+          <w:noProof/>
+        </w:rPr>
+        <w:drawing>
+          <wp:anchor distT="0" distB="0" distL="114300" distR="114300" simplePos="0" relativeHeight="251680768" behindDoc="0" locked="0" layoutInCell="1" allowOverlap="1" wp14:anchorId="555028CA" wp14:editId="01A664F3">
+            <wp:simplePos x="0" y="0"/>
+            <wp:positionH relativeFrom="column">
+              <wp:posOffset>247981</wp:posOffset>
+            </wp:positionH>
+            <wp:positionV relativeFrom="paragraph">
+              <wp:posOffset>1313815</wp:posOffset>
+            </wp:positionV>
+            <wp:extent cx="2138680" cy="2185035"/>
+            <wp:effectExtent l="0" t="0" r="0" b="0"/>
+            <wp:wrapSquare wrapText="bothSides"/>
+            <wp:docPr id="22" name="Picture 22"/>
+            <wp:cNvGraphicFramePr>
+              <a:graphicFrameLocks xmlns:a="http://schemas.openxmlformats.org/drawingml/2006/main" noChangeAspect="1"/>
+            </wp:cNvGraphicFramePr>
+            <a:graphic xmlns:a="http://schemas.openxmlformats.org/drawingml/2006/main">
+              <a:graphicData uri="http://schemas.openxmlformats.org/drawingml/2006/picture">
+                <pic:pic xmlns:pic="http://schemas.openxmlformats.org/drawingml/2006/picture">
+                  <pic:nvPicPr>
+                    <pic:cNvPr id="0" name="Picture 2"/>
+                    <pic:cNvPicPr>
+                      <a:picLocks noChangeAspect="1" noChangeArrowheads="1"/>
+                    </pic:cNvPicPr>
+                  </pic:nvPicPr>
+                  <pic:blipFill rotWithShape="1">
+                    <a:blip r:embed="rId27">
+                      <a:extLst>
+                        <a:ext uri="{28A0092B-C50C-407E-A947-70E740481C1C}">
+                          <a14:useLocalDpi xmlns:a14="http://schemas.microsoft.com/office/drawing/2010/main" val="0"/>
+                        </a:ext>
+                      </a:extLst>
+                    </a:blip>
+                    <a:srcRect l="8580" r="55338" b="53073"/>
+                    <a:stretch/>
+                  </pic:blipFill>
+                  <pic:spPr bwMode="auto">
+                    <a:xfrm>
+                      <a:off x="0" y="0"/>
+                      <a:ext cx="2138680" cy="2185035"/>
+                    </a:xfrm>
+                    <a:prstGeom prst="rect">
+                      <a:avLst/>
+                    </a:prstGeom>
+                    <a:noFill/>
+                    <a:ln>
+                      <a:noFill/>
+                    </a:ln>
+                    <a:extLst>
+                      <a:ext uri="{53640926-AAD7-44D8-BBD7-CCE9431645EC}">
+                        <a14:shadowObscured xmlns:a14="http://schemas.microsoft.com/office/drawing/2010/main"/>
+                      </a:ext>
+                    </a:extLst>
+                  </pic:spPr>
+                </pic:pic>
+              </a:graphicData>
+            </a:graphic>
+            <wp14:sizeRelH relativeFrom="margin">
+              <wp14:pctWidth>0</wp14:pctWidth>
+            </wp14:sizeRelH>
+          </wp:anchor>
+        </w:drawing>
+      </w:r>
+      <w:r>
+        <w:rPr>
+          <w:noProof/>
+        </w:rPr>
+        <w:drawing>
+          <wp:anchor distT="0" distB="0" distL="114300" distR="114300" simplePos="0" relativeHeight="251685888" behindDoc="0" locked="0" layoutInCell="1" allowOverlap="1" wp14:anchorId="505C5A85" wp14:editId="14836B1E">
+            <wp:simplePos x="0" y="0"/>
+            <wp:positionH relativeFrom="column">
+              <wp:posOffset>3273480</wp:posOffset>
+            </wp:positionH>
+            <wp:positionV relativeFrom="paragraph">
+              <wp:posOffset>1315720</wp:posOffset>
+            </wp:positionV>
+            <wp:extent cx="2130425" cy="2185035"/>
+            <wp:effectExtent l="0" t="0" r="3175" b="0"/>
+            <wp:wrapSquare wrapText="bothSides"/>
+            <wp:docPr id="25" name="Picture 25"/>
+            <wp:cNvGraphicFramePr>
+              <a:graphicFrameLocks xmlns:a="http://schemas.openxmlformats.org/drawingml/2006/main" noChangeAspect="1"/>
+            </wp:cNvGraphicFramePr>
+            <a:graphic xmlns:a="http://schemas.openxmlformats.org/drawingml/2006/main">
+              <a:graphicData uri="http://schemas.openxmlformats.org/drawingml/2006/picture">
+                <pic:pic xmlns:pic="http://schemas.openxmlformats.org/drawingml/2006/picture">
+                  <pic:nvPicPr>
+                    <pic:cNvPr id="0" name="Picture 2"/>
+                    <pic:cNvPicPr>
+                      <a:picLocks noChangeAspect="1" noChangeArrowheads="1"/>
+                    </pic:cNvPicPr>
+                  </pic:nvPicPr>
+                  <pic:blipFill rotWithShape="1">
+                    <a:blip r:embed="rId27">
+                      <a:extLst>
+                        <a:ext uri="{28A0092B-C50C-407E-A947-70E740481C1C}">
+                          <a14:useLocalDpi xmlns:a14="http://schemas.microsoft.com/office/drawing/2010/main" val="0"/>
+                        </a:ext>
+                      </a:extLst>
+                    </a:blip>
+                    <a:srcRect l="59949" r="4113" b="53073"/>
+                    <a:stretch/>
+                  </pic:blipFill>
+                  <pic:spPr bwMode="auto">
+                    <a:xfrm>
+                      <a:off x="0" y="0"/>
+                      <a:ext cx="2130425" cy="2185035"/>
+                    </a:xfrm>
+                    <a:prstGeom prst="rect">
+                      <a:avLst/>
+                    </a:prstGeom>
+                    <a:noFill/>
+                    <a:ln>
+                      <a:noFill/>
+                    </a:ln>
+                    <a:extLst>
+                      <a:ext uri="{53640926-AAD7-44D8-BBD7-CCE9431645EC}">
+                        <a14:shadowObscured xmlns:a14="http://schemas.microsoft.com/office/drawing/2010/main"/>
+                      </a:ext>
+                    </a:extLst>
+                  </pic:spPr>
+                </pic:pic>
+              </a:graphicData>
+            </a:graphic>
+            <wp14:sizeRelH relativeFrom="margin">
+              <wp14:pctWidth>0</wp14:pctWidth>
+            </wp14:sizeRelH>
+          </wp:anchor>
+        </w:drawing>
+      </w:r>
+      <w:r>
+        <w:rPr>
+          <w:rFonts w:eastAsiaTheme="minorEastAsia"/>
+          <w:noProof/>
+        </w:rPr>
+        <w:t>Histogram equalization produces an image with a flat histogram.</w:t>
+      </w:r>
+      <w:r>
+        <w:rPr>
+          <w:rFonts w:eastAsiaTheme="minorEastAsia"/>
+          <w:noProof/>
+        </w:rPr>
+        <w:t xml:space="preserve"> Both the original and transformed image has same content but different intensity levels for different portions of the image. It makes it more visible and it enables to detect more minute details.</w:t>
+      </w:r>
+    </w:p>
+    <w:p>
+      <w:pPr>
+        <w:rPr>
+          <w:rFonts w:eastAsiaTheme="minorEastAsia"/>
+          <w:noProof/>
+        </w:rPr>
+      </w:pPr>
+    </w:p>
+    <w:p>
+      <w:pPr>
+        <w:rPr>
+          <w:noProof/>
+        </w:rPr>
+      </w:pPr>
+    </w:p>
+    <w:p/>
+    <w:p/>
+    <w:p/>
+    <w:p/>
+    <w:p>
+      <w:r>
+        <w:rPr>
+          <w:noProof/>
+        </w:rPr>
+        <w:drawing>
+          <wp:anchor distT="0" distB="0" distL="114300" distR="114300" simplePos="0" relativeHeight="251681792" behindDoc="0" locked="0" layoutInCell="1" allowOverlap="1" wp14:anchorId="594C82D3" wp14:editId="2770B95E">
+            <wp:simplePos x="0" y="0"/>
+            <wp:positionH relativeFrom="column">
+              <wp:posOffset>2718435</wp:posOffset>
+            </wp:positionH>
+            <wp:positionV relativeFrom="paragraph">
+              <wp:posOffset>297815</wp:posOffset>
+            </wp:positionV>
+            <wp:extent cx="2917190" cy="2298065"/>
+            <wp:effectExtent l="0" t="0" r="0" b="6985"/>
+            <wp:wrapSquare wrapText="bothSides"/>
+            <wp:docPr id="23" name="Picture 23"/>
+            <wp:cNvGraphicFramePr>
+              <a:graphicFrameLocks xmlns:a="http://schemas.openxmlformats.org/drawingml/2006/main" noChangeAspect="1"/>
+            </wp:cNvGraphicFramePr>
+            <a:graphic xmlns:a="http://schemas.openxmlformats.org/drawingml/2006/main">
+              <a:graphicData uri="http://schemas.openxmlformats.org/drawingml/2006/picture">
+                <pic:pic xmlns:pic="http://schemas.openxmlformats.org/drawingml/2006/picture">
+                  <pic:nvPicPr>
+                    <pic:cNvPr id="0" name="Picture 3"/>
+                    <pic:cNvPicPr>
+                      <a:picLocks noChangeAspect="1" noChangeArrowheads="1"/>
+                    </pic:cNvPicPr>
+                  </pic:nvPicPr>
+                  <pic:blipFill rotWithShape="1">
+                    <a:blip r:embed="rId28">
+                      <a:extLst>
+                        <a:ext uri="{28A0092B-C50C-407E-A947-70E740481C1C}">
+                          <a14:useLocalDpi xmlns:a14="http://schemas.microsoft.com/office/drawing/2010/main" val="0"/>
+                        </a:ext>
+                      </a:extLst>
+                    </a:blip>
+                    <a:srcRect l="50805" t="50681"/>
+                    <a:stretch/>
+                  </pic:blipFill>
+                  <pic:spPr bwMode="auto">
+                    <a:xfrm>
+                      <a:off x="0" y="0"/>
+                      <a:ext cx="2917190" cy="2298065"/>
+                    </a:xfrm>
+                    <a:prstGeom prst="rect">
+                      <a:avLst/>
+                    </a:prstGeom>
+                    <a:noFill/>
+                    <a:ln>
+                      <a:noFill/>
+                    </a:ln>
+                    <a:extLst>
+                      <a:ext uri="{53640926-AAD7-44D8-BBD7-CCE9431645EC}">
+                        <a14:shadowObscured xmlns:a14="http://schemas.microsoft.com/office/drawing/2010/main"/>
+                      </a:ext>
+                    </a:extLst>
+                  </pic:spPr>
+                </pic:pic>
+              </a:graphicData>
+            </a:graphic>
+            <wp14:sizeRelH relativeFrom="margin">
+              <wp14:pctWidth>0</wp14:pctWidth>
+            </wp14:sizeRelH>
+            <wp14:sizeRelV relativeFrom="margin">
+              <wp14:pctHeight>0</wp14:pctHeight>
+            </wp14:sizeRelV>
+          </wp:anchor>
+        </w:drawing>
+      </w:r>
+      <w:r>
+        <w:rPr>
+          <w:noProof/>
+        </w:rPr>
+        <w:drawing>
+          <wp:anchor distT="0" distB="0" distL="114300" distR="114300" simplePos="0" relativeHeight="251683840" behindDoc="0" locked="0" layoutInCell="1" allowOverlap="1" wp14:anchorId="023644FB" wp14:editId="3B58F51C">
+            <wp:simplePos x="0" y="0"/>
+            <wp:positionH relativeFrom="column">
+              <wp:posOffset>-225398</wp:posOffset>
+            </wp:positionH>
+            <wp:positionV relativeFrom="paragraph">
+              <wp:posOffset>327218</wp:posOffset>
+            </wp:positionV>
+            <wp:extent cx="2893695" cy="2298065"/>
+            <wp:effectExtent l="0" t="0" r="1905" b="6985"/>
+            <wp:wrapSquare wrapText="bothSides"/>
+            <wp:docPr id="24" name="Picture 24"/>
+            <wp:cNvGraphicFramePr>
+              <a:graphicFrameLocks xmlns:a="http://schemas.openxmlformats.org/drawingml/2006/main" noChangeAspect="1"/>
+            </wp:cNvGraphicFramePr>
+            <a:graphic xmlns:a="http://schemas.openxmlformats.org/drawingml/2006/main">
+              <a:graphicData uri="http://schemas.openxmlformats.org/drawingml/2006/picture">
+                <pic:pic xmlns:pic="http://schemas.openxmlformats.org/drawingml/2006/picture">
+                  <pic:nvPicPr>
+                    <pic:cNvPr id="0" name="Picture 3"/>
+                    <pic:cNvPicPr>
+                      <a:picLocks noChangeAspect="1" noChangeArrowheads="1"/>
+                    </pic:cNvPicPr>
+                  </pic:nvPicPr>
+                  <pic:blipFill rotWithShape="1">
+                    <a:blip r:embed="rId28">
+                      <a:extLst>
+                        <a:ext uri="{28A0092B-C50C-407E-A947-70E740481C1C}">
+                          <a14:useLocalDpi xmlns:a14="http://schemas.microsoft.com/office/drawing/2010/main" val="0"/>
+                        </a:ext>
+                      </a:extLst>
+                    </a:blip>
+                    <a:srcRect t="50681" r="51205"/>
+                    <a:stretch/>
+                  </pic:blipFill>
+                  <pic:spPr bwMode="auto">
+                    <a:xfrm>
+                      <a:off x="0" y="0"/>
+                      <a:ext cx="2893695" cy="2298065"/>
+                    </a:xfrm>
+                    <a:prstGeom prst="rect">
+                      <a:avLst/>
+                    </a:prstGeom>
+                    <a:noFill/>
+                    <a:ln>
+                      <a:noFill/>
+                    </a:ln>
+                    <a:extLst>
+                      <a:ext uri="{53640926-AAD7-44D8-BBD7-CCE9431645EC}">
+                        <a14:shadowObscured xmlns:a14="http://schemas.microsoft.com/office/drawing/2010/main"/>
+                      </a:ext>
+                    </a:extLst>
+                  </pic:spPr>
+                </pic:pic>
+              </a:graphicData>
+            </a:graphic>
+            <wp14:sizeRelH relativeFrom="margin">
+              <wp14:pctWidth>0</wp14:pctWidth>
+            </wp14:sizeRelH>
+            <wp14:sizeRelV relativeFrom="margin">
+              <wp14:pctHeight>0</wp14:pctHeight>
+            </wp14:sizeRelV>
+          </wp:anchor>
+        </w:drawing>
+      </w:r>
+    </w:p>
+    <w:p/>
+    <w:p>
+      <w:r>
+        <w:lastRenderedPageBreak/>
+        <w:t>Q5)</w:t>
+      </w:r>
+    </w:p>
+    <w:p>
+      <w:r>
+        <w:br w:type="page"/>
+      </w:r>
+    </w:p>
+    <w:p/>
+    <w:p/>
+    <w:p/>
+    <w:p/>
+    <w:p/>
+    <w:p/>
+    <w:p/>
+    <w:p/>
+    <w:p/>
+    <w:p/>
+    <w:p/>
+    <w:p>
+      <w:pPr>
+        <w:jc w:val="center"/>
+        <w:rPr>
+          <w:noProof/>
+        </w:rPr>
+      </w:pPr>
+      <m:oMathPara>
+        <m:oMath>
+          <m:sSub>
+            <m:sSubPr>
+              <m:ctrlPr>
+                <w:rPr>
+                  <w:rFonts w:ascii="Cambria Math" w:hAnsi="Cambria Math"/>
+                  <w:i/>
+                  <w:noProof/>
+                </w:rPr>
+              </m:ctrlPr>
+            </m:sSubPr>
+            <m:e>
+              <m:r>
+                <w:rPr>
+                  <w:rFonts w:ascii="Cambria Math" w:hAnsi="Cambria Math"/>
+                  <w:noProof/>
+                </w:rPr>
+                <m:t>s</m:t>
+              </m:r>
+            </m:e>
+            <m:sub>
+              <m:r>
+                <w:rPr>
+                  <w:rFonts w:ascii="Cambria Math" w:hAnsi="Cambria Math"/>
+                  <w:noProof/>
+                </w:rPr>
+                <m:t>k</m:t>
+              </m:r>
+            </m:sub>
+          </m:sSub>
+          <m:r>
+            <w:rPr>
+              <w:rFonts w:ascii="Cambria Math" w:hAnsi="Cambria Math"/>
+              <w:noProof/>
+            </w:rPr>
+            <m:t>=</m:t>
+          </m:r>
+          <m:f>
+            <m:fPr>
+              <m:ctrlPr>
+                <w:rPr>
+                  <w:rFonts w:ascii="Cambria Math" w:hAnsi="Cambria Math"/>
+                  <w:i/>
+                  <w:noProof/>
+                </w:rPr>
+              </m:ctrlPr>
+            </m:fPr>
+            <m:num>
+              <m:r>
+                <w:rPr>
+                  <w:rFonts w:ascii="Cambria Math" w:hAnsi="Cambria Math"/>
+                  <w:noProof/>
+                </w:rPr>
+                <m:t>(L-1)</m:t>
+              </m:r>
+            </m:num>
+            <m:den>
+              <m:r>
+                <w:rPr>
+                  <w:rFonts w:ascii="Cambria Math" w:hAnsi="Cambria Math"/>
+                  <w:noProof/>
+                </w:rPr>
+                <m:t>MN</m:t>
+              </m:r>
+            </m:den>
+          </m:f>
+          <m:nary>
+            <m:naryPr>
+              <m:chr m:val="∑"/>
+              <m:limLoc m:val="undOvr"/>
+              <m:ctrlPr>
+                <w:rPr>
+                  <w:rFonts w:ascii="Cambria Math" w:hAnsi="Cambria Math"/>
+                  <w:i/>
+                  <w:noProof/>
+                </w:rPr>
+              </m:ctrlPr>
+            </m:naryPr>
+            <m:sub>
+              <m:r>
+                <w:rPr>
+                  <w:rFonts w:ascii="Cambria Math" w:hAnsi="Cambria Math"/>
+                  <w:noProof/>
+                </w:rPr>
+                <m:t>j=0</m:t>
+              </m:r>
+            </m:sub>
+            <m:sup>
+              <m:r>
+                <w:rPr>
+                  <w:rFonts w:ascii="Cambria Math" w:hAnsi="Cambria Math"/>
+                  <w:noProof/>
+                </w:rPr>
+                <m:t>k</m:t>
+              </m:r>
+            </m:sup>
+            <m:e>
+              <m:sSub>
+                <m:sSubPr>
+                  <m:ctrlPr>
+                    <w:rPr>
+                      <w:rFonts w:ascii="Cambria Math" w:hAnsi="Cambria Math"/>
+                      <w:i/>
+                      <w:noProof/>
+                    </w:rPr>
+                  </m:ctrlPr>
+                </m:sSubPr>
+                <m:e>
+                  <m:r>
+                    <w:rPr>
+                      <w:rFonts w:ascii="Cambria Math" w:hAnsi="Cambria Math"/>
+                      <w:noProof/>
+                    </w:rPr>
+                    <m:t>n</m:t>
+                  </m:r>
+                </m:e>
+                <m:sub>
+                  <m:r>
+                    <w:rPr>
+                      <w:rFonts w:ascii="Cambria Math" w:hAnsi="Cambria Math"/>
+                      <w:noProof/>
+                    </w:rPr>
+                    <m:t>j</m:t>
+                  </m:r>
+                </m:sub>
+              </m:sSub>
+            </m:e>
+          </m:nary>
+        </m:oMath>
+      </m:oMathPara>
+    </w:p>
+    <w:p>
+      <w:pPr>
+        <w:jc w:val="center"/>
+        <w:rPr>
+          <w:rFonts w:eastAsiaTheme="minorEastAsia"/>
+          <w:noProof/>
+        </w:rPr>
+      </w:pPr>
+      <m:oMathPara>
+        <m:oMath>
+          <m:r>
+            <w:rPr>
+              <w:rFonts w:ascii="Cambria Math" w:hAnsi="Cambria Math"/>
+              <w:noProof/>
+            </w:rPr>
+            <m:t>MN=T</m:t>
+          </m:r>
+          <m:r>
+            <w:rPr>
+              <w:rFonts w:ascii="Cambria Math" w:eastAsiaTheme="minorEastAsia" w:hAnsi="Cambria Math"/>
+              <w:noProof/>
+            </w:rPr>
+            <m:t>otal number of pixesls</m:t>
+          </m:r>
+          <m:r>
+            <w:rPr>
+              <w:rFonts w:ascii="Cambria Math" w:eastAsiaTheme="minorEastAsia" w:hAnsi="Cambria Math"/>
+              <w:noProof/>
+            </w:rPr>
+            <m:t>,</m:t>
+          </m:r>
+        </m:oMath>
+      </m:oMathPara>
+    </w:p>
+    <w:p>
+      <w:pPr>
+        <w:jc w:val="center"/>
+        <w:rPr>
+          <w:rFonts w:eastAsiaTheme="minorEastAsia"/>
+          <w:noProof/>
+        </w:rPr>
+      </w:pPr>
+      <m:oMath>
+        <m:r>
+          <w:rPr>
+            <w:rFonts w:ascii="Cambria Math" w:eastAsiaTheme="minorEastAsia" w:hAnsi="Cambria Math"/>
+            <w:noProof/>
+          </w:rPr>
+          <m:t>L=Number of possible intensity</m:t>
+        </m:r>
+      </m:oMath>
+      <w:r>
+        <w:rPr>
+          <w:rFonts w:eastAsiaTheme="minorEastAsia"/>
+          <w:noProof/>
+        </w:rPr>
+        <w:t xml:space="preserve"> </w:t>
+      </w:r>
+      <m:oMath>
+        <m:r>
+          <w:rPr>
+            <w:rFonts w:ascii="Cambria Math" w:eastAsiaTheme="minorEastAsia" w:hAnsi="Cambria Math"/>
+            <w:noProof/>
+          </w:rPr>
+          <m:t>levels</m:t>
+        </m:r>
+      </m:oMath>
+    </w:p>
+    <w:p>
+      <w:pPr>
+        <w:jc w:val="center"/>
+        <w:rPr>
+          <w:rFonts w:eastAsiaTheme="minorEastAsia"/>
+          <w:noProof/>
+        </w:rPr>
+      </w:pPr>
+      <m:oMath>
+        <m:sSub>
+          <m:sSubPr>
+            <m:ctrlPr>
+              <w:rPr>
+                <w:rFonts w:ascii="Cambria Math" w:eastAsiaTheme="minorEastAsia" w:hAnsi="Cambria Math"/>
+                <w:i/>
+                <w:noProof/>
+              </w:rPr>
+            </m:ctrlPr>
+          </m:sSubPr>
+          <m:e>
+            <m:r>
+              <w:rPr>
+                <w:rFonts w:ascii="Cambria Math" w:eastAsiaTheme="minorEastAsia" w:hAnsi="Cambria Math"/>
+                <w:noProof/>
+              </w:rPr>
+              <m:t xml:space="preserve"> n</m:t>
+            </m:r>
+          </m:e>
+          <m:sub>
+            <m:r>
+              <w:rPr>
+                <w:rFonts w:ascii="Cambria Math" w:eastAsiaTheme="minorEastAsia" w:hAnsi="Cambria Math"/>
+                <w:noProof/>
+              </w:rPr>
+              <m:t>k</m:t>
+            </m:r>
+          </m:sub>
+        </m:sSub>
+        <m:r>
+          <w:rPr>
+            <w:rFonts w:ascii="Cambria Math" w:eastAsiaTheme="minorEastAsia" w:hAnsi="Cambria Math"/>
+            <w:noProof/>
+          </w:rPr>
+          <m:t>=number of pixels with</m:t>
+        </m:r>
+      </m:oMath>
+      <w:r>
+        <w:rPr>
+          <w:rFonts w:eastAsiaTheme="minorEastAsia"/>
+          <w:noProof/>
+        </w:rPr>
+        <w:t xml:space="preserve"> </w:t>
+      </w:r>
+      <m:oMath>
+        <m:r>
+          <w:rPr>
+            <w:rFonts w:ascii="Cambria Math" w:eastAsiaTheme="minorEastAsia" w:hAnsi="Cambria Math"/>
+            <w:noProof/>
+          </w:rPr>
+          <m:t>k intensity level</m:t>
+        </m:r>
+      </m:oMath>
+      <w:r>
+        <w:rPr>
+          <w:rFonts w:eastAsiaTheme="minorEastAsia"/>
+          <w:noProof/>
+        </w:rPr>
+        <w:t>.</w:t>
+      </w:r>
+    </w:p>
+    <w:p/>
+    <w:p/>
+    <w:p/>
+    <w:p/>
+    <w:p/>
+    <w:p/>
+    <w:p/>
     <w:p/>
     <w:sectPr>
       <w:pgSz w:w="12240" w:h="15840"/>
@@ -2056,6 +2846,16 @@
       <w:contextualSpacing/>
     </w:pPr>
   </w:style>
+  <w:style w:type="character" w:styleId="PlaceholderText">
+    <w:name w:val="Placeholder Text"/>
+    <w:basedOn w:val="DefaultParagraphFont"/>
+    <w:uiPriority w:val="99"/>
+    <w:semiHidden/>
+    <w:rsid w:val="00184FBC"/>
+    <w:rPr>
+      <w:color w:val="808080"/>
+    </w:rPr>
+  </w:style>
 </w:styles>
 </file>
 

</xml_diff>

<commit_message>
spacing adjustments and page setting
</commit_message>
<xml_diff>
--- a/Krishnakanth_190323C_a01.docx
+++ b/Krishnakanth_190323C_a01.docx
@@ -2186,6 +2186,9 @@
         </w:numPr>
       </w:pPr>
       <w:r>
+        <w:rPr>
+          <w:noProof/>
+        </w:rPr>
         <w:drawing>
           <wp:anchor distT="0" distB="0" distL="114300" distR="114300" simplePos="0" relativeHeight="251699200" behindDoc="0" locked="0" layoutInCell="1" allowOverlap="1" wp14:anchorId="0540D7BE" wp14:editId="4FA77EB6">
             <wp:simplePos x="0" y="0"/>
@@ -2284,6 +2287,9 @@
         </w:numPr>
       </w:pPr>
       <w:r>
+        <w:rPr>
+          <w:noProof/>
+        </w:rPr>
         <w:drawing>
           <wp:anchor distT="0" distB="0" distL="114300" distR="114300" simplePos="0" relativeHeight="251700224" behindDoc="0" locked="0" layoutInCell="1" allowOverlap="1" wp14:anchorId="0D27EC4E" wp14:editId="70364646">
             <wp:simplePos x="0" y="0"/>
@@ -2351,6 +2357,9 @@
         </w:numPr>
       </w:pPr>
       <w:r>
+        <w:rPr>
+          <w:noProof/>
+        </w:rPr>
         <w:drawing>
           <wp:anchor distT="0" distB="0" distL="114300" distR="114300" simplePos="0" relativeHeight="251701248" behindDoc="0" locked="0" layoutInCell="1" allowOverlap="1" wp14:anchorId="0211CB0C" wp14:editId="0A94DA81">
             <wp:simplePos x="0" y="0"/>
@@ -2720,14 +2729,147 @@
         </w:numPr>
       </w:pPr>
       <w:r>
+        <w:t xml:space="preserve">For </w:t>
+      </w:r>
+      <w:proofErr w:type="spellStart"/>
+      <w:r>
+        <w:rPr>
+          <w:b/>
+          <w:bCs/>
+          <w:i/>
+          <w:iCs/>
+        </w:rPr>
+        <w:t>grabcut</w:t>
+      </w:r>
+      <w:proofErr w:type="spellEnd"/>
+      <w:r>
+        <w:t xml:space="preserve"> function, the size of the rectangle box used to cover the foreground image is set after experimentation. </w:t>
+      </w:r>
+      <w:proofErr w:type="spellStart"/>
+      <w:r>
+        <w:rPr>
+          <w:b/>
+          <w:bCs/>
+          <w:i/>
+          <w:iCs/>
+        </w:rPr>
+        <w:t>bgdModel</w:t>
+      </w:r>
+      <w:proofErr w:type="spellEnd"/>
+      <w:r>
+        <w:t xml:space="preserve"> and </w:t>
+      </w:r>
+      <w:proofErr w:type="spellStart"/>
+      <w:r>
+        <w:rPr>
+          <w:b/>
+          <w:bCs/>
+          <w:i/>
+          <w:iCs/>
+        </w:rPr>
+        <w:t>fgdModel</w:t>
+      </w:r>
+      <w:proofErr w:type="spellEnd"/>
+      <w:r>
+        <w:t xml:space="preserve"> are used by the </w:t>
+      </w:r>
+      <w:r>
+        <w:t xml:space="preserve">predefined </w:t>
+      </w:r>
+      <w:r>
+        <w:t xml:space="preserve">algorithm </w:t>
+      </w:r>
+      <w:r>
+        <w:t xml:space="preserve">which runs inside </w:t>
+      </w:r>
+      <w:proofErr w:type="spellStart"/>
+      <w:r>
+        <w:rPr>
+          <w:b/>
+          <w:bCs/>
+          <w:i/>
+          <w:iCs/>
+        </w:rPr>
+        <w:t>grabcut</w:t>
+      </w:r>
+      <w:proofErr w:type="spellEnd"/>
+      <w:r>
+        <w:t xml:space="preserve"> function. These two variables are set to </w:t>
+      </w:r>
+      <w:r>
+        <w:rPr>
+          <w:b/>
+          <w:bCs/>
+          <w:i/>
+          <w:iCs/>
+        </w:rPr>
+        <w:t>float64</w:t>
+      </w:r>
+      <w:r>
+        <w:t xml:space="preserve"> type </w:t>
+      </w:r>
+      <m:oMath>
+        <m:r>
+          <w:rPr>
+            <w:rFonts w:ascii="Cambria Math" w:hAnsi="Cambria Math"/>
+          </w:rPr>
+          <m:t>1×65</m:t>
+        </m:r>
+      </m:oMath>
+      <w:r>
+        <w:rPr>
+          <w:rFonts w:eastAsiaTheme="minorEastAsia"/>
+        </w:rPr>
+        <w:t xml:space="preserve"> array of zeros. Since a user defined mask</w:t>
+      </w:r>
+      <w:r>
+        <w:rPr>
+          <w:rFonts w:eastAsiaTheme="minorEastAsia"/>
+        </w:rPr>
+        <w:t xml:space="preserve"> and rectangle are</w:t>
+      </w:r>
+      <w:r>
+        <w:rPr>
+          <w:rFonts w:eastAsiaTheme="minorEastAsia"/>
+        </w:rPr>
+        <w:t xml:space="preserve"> given as input the mode should be given as </w:t>
+      </w:r>
+      <w:proofErr w:type="spellStart"/>
+      <w:r>
+        <w:rPr>
+          <w:rFonts w:eastAsiaTheme="minorEastAsia"/>
+          <w:b/>
+          <w:bCs/>
+          <w:i/>
+          <w:iCs/>
+        </w:rPr>
+        <w:t>cv.GC_INIT_WITH_RECT</w:t>
+      </w:r>
+      <w:proofErr w:type="spellEnd"/>
+      <w:r>
+        <w:rPr>
+          <w:rFonts w:eastAsiaTheme="minorEastAsia"/>
+          <w:b/>
+          <w:bCs/>
+          <w:i/>
+          <w:iCs/>
+        </w:rPr>
+        <w:t>.</w:t>
+      </w:r>
+    </w:p>
+    <w:p>
+      <w:r>
+        <w:rPr>
+          <w:noProof/>
+        </w:rPr>
         <w:drawing>
-          <wp:anchor distT="0" distB="0" distL="114300" distR="114300" simplePos="0" relativeHeight="251703296" behindDoc="0" locked="0" layoutInCell="1" allowOverlap="1" wp14:anchorId="0F3664E7" wp14:editId="606745F3">
+          <wp:anchor distT="0" distB="0" distL="114300" distR="114300" simplePos="0" relativeHeight="251703296" behindDoc="0" locked="0" layoutInCell="1" allowOverlap="1" wp14:anchorId="0F3664E7" wp14:editId="1B41DA96">
             <wp:simplePos x="0" y="0"/>
             <wp:positionH relativeFrom="column">
-              <wp:posOffset>790575</wp:posOffset>
+              <wp:posOffset>733425</wp:posOffset>
             </wp:positionH>
             <wp:positionV relativeFrom="paragraph">
-              <wp:posOffset>57150</wp:posOffset>
+              <wp:posOffset>19685</wp:posOffset>
             </wp:positionV>
             <wp:extent cx="4572000" cy="1252220"/>
             <wp:effectExtent l="0" t="0" r="0" b="5080"/>
@@ -2779,7 +2921,6 @@
     </w:p>
     <w:p/>
     <w:p/>
-    <w:p/>
     <w:p>
       <w:pPr>
         <w:pStyle w:val="ListParagraph"/>
@@ -2811,7 +2952,7 @@
           <w:rPr>
             <w:rFonts w:ascii="Cambria Math" w:hAnsi="Cambria Math"/>
           </w:rPr>
-          <m:t>9×9</m:t>
+          <m:t>19×19</m:t>
         </m:r>
       </m:oMath>
       <w:r>
@@ -2823,6 +2964,9 @@
     </w:p>
     <w:p>
       <w:r>
+        <w:rPr>
+          <w:noProof/>
+        </w:rPr>
         <w:drawing>
           <wp:anchor distT="0" distB="0" distL="114300" distR="114300" simplePos="0" relativeHeight="251702272" behindDoc="0" locked="0" layoutInCell="1" allowOverlap="1" wp14:anchorId="5733D8AD" wp14:editId="17F91DB1">
             <wp:simplePos x="0" y="0"/>
@@ -2900,46 +3044,17 @@
         </w:numPr>
       </w:pPr>
       <w:r>
-        <w:t xml:space="preserve">As shown in the figures the background image has a black color in place of the </w:t>
-      </w:r>
-      <w:r>
-        <w:t>foreground</w:t>
-      </w:r>
-      <w:r>
-        <w:t xml:space="preserve"> image. Since Gaussian blur is done through convolution, when blurring only the background at the edges</w:t>
-      </w:r>
-      <w:r>
-        <w:t xml:space="preserve"> of the foreground, black pixels are </w:t>
-      </w:r>
-      <w:r>
-        <w:t>considered,</w:t>
-      </w:r>
-      <w:r>
-        <w:t xml:space="preserve"> and their impact causes the pixels in this edge </w:t>
-      </w:r>
-      <w:r>
-        <w:t>altered</w:t>
-      </w:r>
-      <w:r>
-        <w:t>.</w:t>
-      </w:r>
-      <w:r>
-        <w:t xml:space="preserve"> When the size of the gaussian kernel used increases, the distortion at the edges also increases.</w:t>
-      </w:r>
-    </w:p>
-    <w:p>
-      <w:r>
         <w:rPr>
           <w:noProof/>
         </w:rPr>
         <w:drawing>
-          <wp:anchor distT="0" distB="0" distL="114300" distR="114300" simplePos="0" relativeHeight="251704320" behindDoc="0" locked="0" layoutInCell="1" allowOverlap="1" wp14:anchorId="726B0314" wp14:editId="3622E4CE">
+          <wp:anchor distT="0" distB="0" distL="114300" distR="114300" simplePos="0" relativeHeight="251704320" behindDoc="0" locked="0" layoutInCell="1" allowOverlap="1" wp14:anchorId="726B0314" wp14:editId="09352688">
             <wp:simplePos x="0" y="0"/>
             <wp:positionH relativeFrom="column">
-              <wp:posOffset>0</wp:posOffset>
+              <wp:posOffset>215900</wp:posOffset>
             </wp:positionH>
             <wp:positionV relativeFrom="paragraph">
-              <wp:posOffset>393065</wp:posOffset>
+              <wp:posOffset>945515</wp:posOffset>
             </wp:positionV>
             <wp:extent cx="5943600" cy="2870200"/>
             <wp:effectExtent l="0" t="0" r="0" b="0"/>
@@ -2989,27 +3104,258 @@
           </wp:anchor>
         </w:drawing>
       </w:r>
-    </w:p>
-    <w:p/>
-    <w:p/>
-    <w:p>
-      <w:pPr>
-        <w:rPr>
-          <w:noProof/>
-        </w:rPr>
-      </w:pPr>
-      <w:r>
-        <w:rPr>
-          <w:noProof/>
-        </w:rPr>
+      <w:r>
+        <w:t xml:space="preserve">As shown in the figures the background image has a black color in place of the </w:t>
+      </w:r>
+      <w:r>
+        <w:t>foreground</w:t>
+      </w:r>
+      <w:r>
+        <w:t xml:space="preserve"> image. Since Gaussian blur is done through convolution, when blurring only the background at the edges</w:t>
+      </w:r>
+      <w:r>
+        <w:t xml:space="preserve"> of the foreground, black pixels are </w:t>
+      </w:r>
+      <w:r>
+        <w:t>considered,</w:t>
+      </w:r>
+      <w:r>
+        <w:t xml:space="preserve"> and their impact causes the pixels in this edge </w:t>
+      </w:r>
+      <w:r>
+        <w:t>altered</w:t>
+      </w:r>
+      <w:r>
+        <w:t>.</w:t>
+      </w:r>
+      <w:r>
+        <w:t xml:space="preserve"> When the size of the gaussian kernel used increases, the distortion at the edges also increases.</w:t>
+      </w:r>
+    </w:p>
+    <w:p>
+      <w:r>
+        <w:rPr>
+          <w:noProof/>
+        </w:rPr>
+        <w:lastRenderedPageBreak/>
         <w:drawing>
-          <wp:anchor distT="0" distB="0" distL="114300" distR="114300" simplePos="0" relativeHeight="251707392" behindDoc="0" locked="0" layoutInCell="1" allowOverlap="1" wp14:anchorId="7A931A9A" wp14:editId="4C5C20D7">
+          <wp:anchor distT="0" distB="0" distL="114300" distR="114300" simplePos="0" relativeHeight="251711488" behindDoc="0" locked="0" layoutInCell="1" allowOverlap="1" wp14:anchorId="76D5C60C" wp14:editId="300B8DA7">
             <wp:simplePos x="0" y="0"/>
             <wp:positionH relativeFrom="column">
-              <wp:posOffset>2963862</wp:posOffset>
+              <wp:posOffset>-19050</wp:posOffset>
             </wp:positionH>
             <wp:positionV relativeFrom="paragraph">
-              <wp:posOffset>228600</wp:posOffset>
+              <wp:posOffset>0</wp:posOffset>
+            </wp:positionV>
+            <wp:extent cx="1485900" cy="2284730"/>
+            <wp:effectExtent l="0" t="0" r="0" b="1270"/>
+            <wp:wrapSquare wrapText="bothSides"/>
+            <wp:docPr id="40" name="Picture 40" descr="A group of yellow flowers&#10;&#10;Description automatically generated with medium confidence"/>
+            <wp:cNvGraphicFramePr>
+              <a:graphicFrameLocks xmlns:a="http://schemas.openxmlformats.org/drawingml/2006/main" noChangeAspect="1"/>
+            </wp:cNvGraphicFramePr>
+            <a:graphic xmlns:a="http://schemas.openxmlformats.org/drawingml/2006/main">
+              <a:graphicData uri="http://schemas.openxmlformats.org/drawingml/2006/picture">
+                <pic:pic xmlns:pic="http://schemas.openxmlformats.org/drawingml/2006/picture">
+                  <pic:nvPicPr>
+                    <pic:cNvPr id="40" name="Picture 40" descr="A group of yellow flowers&#10;&#10;Description automatically generated with medium confidence"/>
+                    <pic:cNvPicPr>
+                      <a:picLocks noChangeAspect="1" noChangeArrowheads="1"/>
+                    </pic:cNvPicPr>
+                  </pic:nvPicPr>
+                  <pic:blipFill rotWithShape="1">
+                    <a:blip r:embed="rId42">
+                      <a:extLst>
+                        <a:ext uri="{28A0092B-C50C-407E-A947-70E740481C1C}">
+                          <a14:useLocalDpi xmlns:a14="http://schemas.microsoft.com/office/drawing/2010/main" val="0"/>
+                        </a:ext>
+                      </a:extLst>
+                    </a:blip>
+                    <a:srcRect r="79031"/>
+                    <a:stretch/>
+                  </pic:blipFill>
+                  <pic:spPr bwMode="auto">
+                    <a:xfrm>
+                      <a:off x="0" y="0"/>
+                      <a:ext cx="1485900" cy="2284730"/>
+                    </a:xfrm>
+                    <a:prstGeom prst="rect">
+                      <a:avLst/>
+                    </a:prstGeom>
+                    <a:noFill/>
+                    <a:ln>
+                      <a:noFill/>
+                    </a:ln>
+                    <a:extLst>
+                      <a:ext uri="{53640926-AAD7-44D8-BBD7-CCE9431645EC}">
+                        <a14:shadowObscured xmlns:a14="http://schemas.microsoft.com/office/drawing/2010/main"/>
+                      </a:ext>
+                    </a:extLst>
+                  </pic:spPr>
+                </pic:pic>
+              </a:graphicData>
+            </a:graphic>
+            <wp14:sizeRelH relativeFrom="margin">
+              <wp14:pctWidth>0</wp14:pctWidth>
+            </wp14:sizeRelH>
+            <wp14:sizeRelV relativeFrom="margin">
+              <wp14:pctHeight>0</wp14:pctHeight>
+            </wp14:sizeRelV>
+          </wp:anchor>
+        </w:drawing>
+      </w:r>
+      <w:r>
+        <w:rPr>
+          <w:noProof/>
+        </w:rPr>
+        <w:drawing>
+          <wp:anchor distT="0" distB="0" distL="114300" distR="114300" simplePos="0" relativeHeight="251705344" behindDoc="0" locked="0" layoutInCell="1" allowOverlap="1" wp14:anchorId="202146EE" wp14:editId="25F7D74E">
+            <wp:simplePos x="0" y="0"/>
+            <wp:positionH relativeFrom="column">
+              <wp:posOffset>4473575</wp:posOffset>
+            </wp:positionH>
+            <wp:positionV relativeFrom="paragraph">
+              <wp:posOffset>0</wp:posOffset>
+            </wp:positionV>
+            <wp:extent cx="1479550" cy="2290445"/>
+            <wp:effectExtent l="0" t="0" r="6350" b="0"/>
+            <wp:wrapSquare wrapText="bothSides"/>
+            <wp:docPr id="37" name="Picture 37"/>
+            <wp:cNvGraphicFramePr>
+              <a:graphicFrameLocks xmlns:a="http://schemas.openxmlformats.org/drawingml/2006/main" noChangeAspect="1"/>
+            </wp:cNvGraphicFramePr>
+            <a:graphic xmlns:a="http://schemas.openxmlformats.org/drawingml/2006/main">
+              <a:graphicData uri="http://schemas.openxmlformats.org/drawingml/2006/picture">
+                <pic:pic xmlns:pic="http://schemas.openxmlformats.org/drawingml/2006/picture">
+                  <pic:nvPicPr>
+                    <pic:cNvPr id="0" name="Picture 5"/>
+                    <pic:cNvPicPr>
+                      <a:picLocks noChangeAspect="1" noChangeArrowheads="1"/>
+                    </pic:cNvPicPr>
+                  </pic:nvPicPr>
+                  <pic:blipFill rotWithShape="1">
+                    <a:blip r:embed="rId42">
+                      <a:extLst>
+                        <a:ext uri="{28A0092B-C50C-407E-A947-70E740481C1C}">
+                          <a14:useLocalDpi xmlns:a14="http://schemas.microsoft.com/office/drawing/2010/main" val="0"/>
+                        </a:ext>
+                      </a:extLst>
+                    </a:blip>
+                    <a:srcRect l="79170"/>
+                    <a:stretch/>
+                  </pic:blipFill>
+                  <pic:spPr bwMode="auto">
+                    <a:xfrm>
+                      <a:off x="0" y="0"/>
+                      <a:ext cx="1479550" cy="2290445"/>
+                    </a:xfrm>
+                    <a:prstGeom prst="rect">
+                      <a:avLst/>
+                    </a:prstGeom>
+                    <a:noFill/>
+                    <a:ln>
+                      <a:noFill/>
+                    </a:ln>
+                    <a:extLst>
+                      <a:ext uri="{53640926-AAD7-44D8-BBD7-CCE9431645EC}">
+                        <a14:shadowObscured xmlns:a14="http://schemas.microsoft.com/office/drawing/2010/main"/>
+                      </a:ext>
+                    </a:extLst>
+                  </pic:spPr>
+                </pic:pic>
+              </a:graphicData>
+            </a:graphic>
+            <wp14:sizeRelH relativeFrom="margin">
+              <wp14:pctWidth>0</wp14:pctWidth>
+            </wp14:sizeRelH>
+            <wp14:sizeRelV relativeFrom="margin">
+              <wp14:pctHeight>0</wp14:pctHeight>
+            </wp14:sizeRelV>
+          </wp:anchor>
+        </w:drawing>
+      </w:r>
+      <w:r>
+        <w:rPr>
+          <w:noProof/>
+        </w:rPr>
+        <w:drawing>
+          <wp:anchor distT="0" distB="0" distL="114300" distR="114300" simplePos="0" relativeHeight="251709440" behindDoc="0" locked="0" layoutInCell="1" allowOverlap="1" wp14:anchorId="78FA7A56" wp14:editId="01B55E85">
+            <wp:simplePos x="0" y="0"/>
+            <wp:positionH relativeFrom="column">
+              <wp:posOffset>1449705</wp:posOffset>
+            </wp:positionH>
+            <wp:positionV relativeFrom="paragraph">
+              <wp:posOffset>0</wp:posOffset>
+            </wp:positionV>
+            <wp:extent cx="1485900" cy="2284730"/>
+            <wp:effectExtent l="0" t="0" r="0" b="1270"/>
+            <wp:wrapSquare wrapText="bothSides"/>
+            <wp:docPr id="39" name="Picture 39" descr="A group of yellow flowers&#10;&#10;Description automatically generated with medium confidence"/>
+            <wp:cNvGraphicFramePr>
+              <a:graphicFrameLocks xmlns:a="http://schemas.openxmlformats.org/drawingml/2006/main" noChangeAspect="1"/>
+            </wp:cNvGraphicFramePr>
+            <a:graphic xmlns:a="http://schemas.openxmlformats.org/drawingml/2006/main">
+              <a:graphicData uri="http://schemas.openxmlformats.org/drawingml/2006/picture">
+                <pic:pic xmlns:pic="http://schemas.openxmlformats.org/drawingml/2006/picture">
+                  <pic:nvPicPr>
+                    <pic:cNvPr id="39" name="Picture 39" descr="A group of yellow flowers&#10;&#10;Description automatically generated with medium confidence"/>
+                    <pic:cNvPicPr>
+                      <a:picLocks noChangeAspect="1" noChangeArrowheads="1"/>
+                    </pic:cNvPicPr>
+                  </pic:nvPicPr>
+                  <pic:blipFill rotWithShape="1">
+                    <a:blip r:embed="rId42">
+                      <a:extLst>
+                        <a:ext uri="{28A0092B-C50C-407E-A947-70E740481C1C}">
+                          <a14:useLocalDpi xmlns:a14="http://schemas.microsoft.com/office/drawing/2010/main" val="0"/>
+                        </a:ext>
+                      </a:extLst>
+                    </a:blip>
+                    <a:srcRect l="26247" r="52781"/>
+                    <a:stretch/>
+                  </pic:blipFill>
+                  <pic:spPr bwMode="auto">
+                    <a:xfrm>
+                      <a:off x="0" y="0"/>
+                      <a:ext cx="1485900" cy="2284730"/>
+                    </a:xfrm>
+                    <a:prstGeom prst="rect">
+                      <a:avLst/>
+                    </a:prstGeom>
+                    <a:noFill/>
+                    <a:ln>
+                      <a:noFill/>
+                    </a:ln>
+                    <a:extLst>
+                      <a:ext uri="{53640926-AAD7-44D8-BBD7-CCE9431645EC}">
+                        <a14:shadowObscured xmlns:a14="http://schemas.microsoft.com/office/drawing/2010/main"/>
+                      </a:ext>
+                    </a:extLst>
+                  </pic:spPr>
+                </pic:pic>
+              </a:graphicData>
+            </a:graphic>
+            <wp14:sizeRelH relativeFrom="margin">
+              <wp14:pctWidth>0</wp14:pctWidth>
+            </wp14:sizeRelH>
+            <wp14:sizeRelV relativeFrom="margin">
+              <wp14:pctHeight>0</wp14:pctHeight>
+            </wp14:sizeRelV>
+          </wp:anchor>
+        </w:drawing>
+      </w:r>
+      <w:r>
+        <w:rPr>
+          <w:noProof/>
+        </w:rPr>
+        <w:drawing>
+          <wp:anchor distT="0" distB="0" distL="114300" distR="114300" simplePos="0" relativeHeight="251707392" behindDoc="0" locked="0" layoutInCell="1" allowOverlap="1" wp14:anchorId="7A931A9A" wp14:editId="56046B35">
+            <wp:simplePos x="0" y="0"/>
+            <wp:positionH relativeFrom="column">
+              <wp:posOffset>2988310</wp:posOffset>
+            </wp:positionH>
+            <wp:positionV relativeFrom="paragraph">
+              <wp:posOffset>0</wp:posOffset>
             </wp:positionV>
             <wp:extent cx="1486535" cy="2286000"/>
             <wp:effectExtent l="0" t="0" r="0" b="0"/>
@@ -3068,216 +3414,15 @@
           </wp:anchor>
         </w:drawing>
       </w:r>
-      <w:r>
-        <w:rPr>
-          <w:noProof/>
-        </w:rPr>
-        <w:drawing>
-          <wp:anchor distT="0" distB="0" distL="114300" distR="114300" simplePos="0" relativeHeight="251709440" behindDoc="0" locked="0" layoutInCell="1" allowOverlap="1" wp14:anchorId="78FA7A56" wp14:editId="1F7049C4">
-            <wp:simplePos x="0" y="0"/>
-            <wp:positionH relativeFrom="column">
-              <wp:posOffset>1468755</wp:posOffset>
-            </wp:positionH>
-            <wp:positionV relativeFrom="paragraph">
-              <wp:posOffset>228600</wp:posOffset>
-            </wp:positionV>
-            <wp:extent cx="1485900" cy="2284730"/>
-            <wp:effectExtent l="0" t="0" r="0" b="1270"/>
-            <wp:wrapSquare wrapText="bothSides"/>
-            <wp:docPr id="39" name="Picture 39" descr="A group of yellow flowers&#10;&#10;Description automatically generated with medium confidence"/>
-            <wp:cNvGraphicFramePr>
-              <a:graphicFrameLocks xmlns:a="http://schemas.openxmlformats.org/drawingml/2006/main" noChangeAspect="1"/>
-            </wp:cNvGraphicFramePr>
-            <a:graphic xmlns:a="http://schemas.openxmlformats.org/drawingml/2006/main">
-              <a:graphicData uri="http://schemas.openxmlformats.org/drawingml/2006/picture">
-                <pic:pic xmlns:pic="http://schemas.openxmlformats.org/drawingml/2006/picture">
-                  <pic:nvPicPr>
-                    <pic:cNvPr id="39" name="Picture 39" descr="A group of yellow flowers&#10;&#10;Description automatically generated with medium confidence"/>
-                    <pic:cNvPicPr>
-                      <a:picLocks noChangeAspect="1" noChangeArrowheads="1"/>
-                    </pic:cNvPicPr>
-                  </pic:nvPicPr>
-                  <pic:blipFill rotWithShape="1">
-                    <a:blip r:embed="rId42">
-                      <a:extLst>
-                        <a:ext uri="{28A0092B-C50C-407E-A947-70E740481C1C}">
-                          <a14:useLocalDpi xmlns:a14="http://schemas.microsoft.com/office/drawing/2010/main" val="0"/>
-                        </a:ext>
-                      </a:extLst>
-                    </a:blip>
-                    <a:srcRect l="26247" r="52781"/>
-                    <a:stretch/>
-                  </pic:blipFill>
-                  <pic:spPr bwMode="auto">
-                    <a:xfrm>
-                      <a:off x="0" y="0"/>
-                      <a:ext cx="1485900" cy="2284730"/>
-                    </a:xfrm>
-                    <a:prstGeom prst="rect">
-                      <a:avLst/>
-                    </a:prstGeom>
-                    <a:noFill/>
-                    <a:ln>
-                      <a:noFill/>
-                    </a:ln>
-                    <a:extLst>
-                      <a:ext uri="{53640926-AAD7-44D8-BBD7-CCE9431645EC}">
-                        <a14:shadowObscured xmlns:a14="http://schemas.microsoft.com/office/drawing/2010/main"/>
-                      </a:ext>
-                    </a:extLst>
-                  </pic:spPr>
-                </pic:pic>
-              </a:graphicData>
-            </a:graphic>
-            <wp14:sizeRelH relativeFrom="margin">
-              <wp14:pctWidth>0</wp14:pctWidth>
-            </wp14:sizeRelH>
-            <wp14:sizeRelV relativeFrom="margin">
-              <wp14:pctHeight>0</wp14:pctHeight>
-            </wp14:sizeRelV>
-          </wp:anchor>
-        </w:drawing>
-      </w:r>
-      <w:r>
-        <w:rPr>
-          <w:noProof/>
-        </w:rPr>
-        <w:drawing>
-          <wp:anchor distT="0" distB="0" distL="114300" distR="114300" simplePos="0" relativeHeight="251705344" behindDoc="0" locked="0" layoutInCell="1" allowOverlap="1" wp14:anchorId="202146EE" wp14:editId="623104DF">
-            <wp:simplePos x="0" y="0"/>
-            <wp:positionH relativeFrom="column">
-              <wp:posOffset>4492625</wp:posOffset>
-            </wp:positionH>
-            <wp:positionV relativeFrom="paragraph">
-              <wp:posOffset>223520</wp:posOffset>
-            </wp:positionV>
-            <wp:extent cx="1479550" cy="2290445"/>
-            <wp:effectExtent l="0" t="0" r="6350" b="0"/>
-            <wp:wrapSquare wrapText="bothSides"/>
-            <wp:docPr id="37" name="Picture 37"/>
-            <wp:cNvGraphicFramePr>
-              <a:graphicFrameLocks xmlns:a="http://schemas.openxmlformats.org/drawingml/2006/main" noChangeAspect="1"/>
-            </wp:cNvGraphicFramePr>
-            <a:graphic xmlns:a="http://schemas.openxmlformats.org/drawingml/2006/main">
-              <a:graphicData uri="http://schemas.openxmlformats.org/drawingml/2006/picture">
-                <pic:pic xmlns:pic="http://schemas.openxmlformats.org/drawingml/2006/picture">
-                  <pic:nvPicPr>
-                    <pic:cNvPr id="0" name="Picture 5"/>
-                    <pic:cNvPicPr>
-                      <a:picLocks noChangeAspect="1" noChangeArrowheads="1"/>
-                    </pic:cNvPicPr>
-                  </pic:nvPicPr>
-                  <pic:blipFill rotWithShape="1">
-                    <a:blip r:embed="rId42">
-                      <a:extLst>
-                        <a:ext uri="{28A0092B-C50C-407E-A947-70E740481C1C}">
-                          <a14:useLocalDpi xmlns:a14="http://schemas.microsoft.com/office/drawing/2010/main" val="0"/>
-                        </a:ext>
-                      </a:extLst>
-                    </a:blip>
-                    <a:srcRect l="79170"/>
-                    <a:stretch/>
-                  </pic:blipFill>
-                  <pic:spPr bwMode="auto">
-                    <a:xfrm>
-                      <a:off x="0" y="0"/>
-                      <a:ext cx="1479550" cy="2290445"/>
-                    </a:xfrm>
-                    <a:prstGeom prst="rect">
-                      <a:avLst/>
-                    </a:prstGeom>
-                    <a:noFill/>
-                    <a:ln>
-                      <a:noFill/>
-                    </a:ln>
-                    <a:extLst>
-                      <a:ext uri="{53640926-AAD7-44D8-BBD7-CCE9431645EC}">
-                        <a14:shadowObscured xmlns:a14="http://schemas.microsoft.com/office/drawing/2010/main"/>
-                      </a:ext>
-                    </a:extLst>
-                  </pic:spPr>
-                </pic:pic>
-              </a:graphicData>
-            </a:graphic>
-            <wp14:sizeRelH relativeFrom="margin">
-              <wp14:pctWidth>0</wp14:pctWidth>
-            </wp14:sizeRelH>
-            <wp14:sizeRelV relativeFrom="margin">
-              <wp14:pctHeight>0</wp14:pctHeight>
-            </wp14:sizeRelV>
-          </wp:anchor>
-        </w:drawing>
-      </w:r>
-      <w:r>
-        <w:rPr>
-          <w:noProof/>
-        </w:rPr>
-        <w:drawing>
-          <wp:anchor distT="0" distB="0" distL="114300" distR="114300" simplePos="0" relativeHeight="251711488" behindDoc="0" locked="0" layoutInCell="1" allowOverlap="1" wp14:anchorId="76D5C60C" wp14:editId="70FF479E">
-            <wp:simplePos x="0" y="0"/>
-            <wp:positionH relativeFrom="column">
-              <wp:posOffset>0</wp:posOffset>
-            </wp:positionH>
-            <wp:positionV relativeFrom="paragraph">
-              <wp:posOffset>228600</wp:posOffset>
-            </wp:positionV>
-            <wp:extent cx="1485900" cy="2284730"/>
-            <wp:effectExtent l="0" t="0" r="0" b="1270"/>
-            <wp:wrapSquare wrapText="bothSides"/>
-            <wp:docPr id="40" name="Picture 40" descr="A group of yellow flowers&#10;&#10;Description automatically generated with medium confidence"/>
-            <wp:cNvGraphicFramePr>
-              <a:graphicFrameLocks xmlns:a="http://schemas.openxmlformats.org/drawingml/2006/main" noChangeAspect="1"/>
-            </wp:cNvGraphicFramePr>
-            <a:graphic xmlns:a="http://schemas.openxmlformats.org/drawingml/2006/main">
-              <a:graphicData uri="http://schemas.openxmlformats.org/drawingml/2006/picture">
-                <pic:pic xmlns:pic="http://schemas.openxmlformats.org/drawingml/2006/picture">
-                  <pic:nvPicPr>
-                    <pic:cNvPr id="40" name="Picture 40" descr="A group of yellow flowers&#10;&#10;Description automatically generated with medium confidence"/>
-                    <pic:cNvPicPr>
-                      <a:picLocks noChangeAspect="1" noChangeArrowheads="1"/>
-                    </pic:cNvPicPr>
-                  </pic:nvPicPr>
-                  <pic:blipFill rotWithShape="1">
-                    <a:blip r:embed="rId42">
-                      <a:extLst>
-                        <a:ext uri="{28A0092B-C50C-407E-A947-70E740481C1C}">
-                          <a14:useLocalDpi xmlns:a14="http://schemas.microsoft.com/office/drawing/2010/main" val="0"/>
-                        </a:ext>
-                      </a:extLst>
-                    </a:blip>
-                    <a:srcRect r="79031"/>
-                    <a:stretch/>
-                  </pic:blipFill>
-                  <pic:spPr bwMode="auto">
-                    <a:xfrm>
-                      <a:off x="0" y="0"/>
-                      <a:ext cx="1485900" cy="2284730"/>
-                    </a:xfrm>
-                    <a:prstGeom prst="rect">
-                      <a:avLst/>
-                    </a:prstGeom>
-                    <a:noFill/>
-                    <a:ln>
-                      <a:noFill/>
-                    </a:ln>
-                    <a:extLst>
-                      <a:ext uri="{53640926-AAD7-44D8-BBD7-CCE9431645EC}">
-                        <a14:shadowObscured xmlns:a14="http://schemas.microsoft.com/office/drawing/2010/main"/>
-                      </a:ext>
-                    </a:extLst>
-                  </pic:spPr>
-                </pic:pic>
-              </a:graphicData>
-            </a:graphic>
-            <wp14:sizeRelH relativeFrom="margin">
-              <wp14:pctWidth>0</wp14:pctWidth>
-            </wp14:sizeRelH>
-            <wp14:sizeRelV relativeFrom="margin">
-              <wp14:pctHeight>0</wp14:pctHeight>
-            </wp14:sizeRelV>
-          </wp:anchor>
-        </w:drawing>
-      </w:r>
+    </w:p>
+    <w:p/>
+    <w:p/>
+    <w:p>
+      <w:pPr>
+        <w:rPr>
+          <w:noProof/>
+        </w:rPr>
+      </w:pPr>
     </w:p>
     <w:p>
       <w:pPr>
@@ -3313,8 +3458,6 @@
     <w:p/>
     <w:p/>
     <w:p/>
-    <w:p/>
-    <w:p/>
     <w:p>
       <w:r>
         <w:t>GitHub link:</w:t>
@@ -3327,19 +3470,7 @@
           <w:rPr>
             <w:rStyle w:val="Hyperlink"/>
           </w:rPr>
-          <w:t>https://github.com/Krishnakanth-lab/EN</w:t>
-        </w:r>
-        <w:r>
-          <w:rPr>
-            <w:rStyle w:val="Hyperlink"/>
-          </w:rPr>
-          <w:t>2</w:t>
-        </w:r>
-        <w:r>
-          <w:rPr>
-            <w:rStyle w:val="Hyperlink"/>
-          </w:rPr>
-          <w:t>550_Assignment1.git</w:t>
+          <w:t>https://github.com/Krishnakanth-lab/EN2550_Assignment1.git</w:t>
         </w:r>
       </w:hyperlink>
     </w:p>

</xml_diff>